<commit_message>
Nog een vraag beantwoord
</commit_message>
<xml_diff>
--- a/Vragen beantwoorden/Standaard vragen.docx
+++ b/Vragen beantwoorden/Standaard vragen.docx
@@ -44,6 +44,1008 @@
         <w:spacing w:before="100" w:beforeAutospacing="1" w:after="100" w:afterAutospacing="1"/>
         <w:rPr>
           <w:rFonts w:ascii="Helvetica Neue" w:eastAsia="Times New Roman" w:hAnsi="Helvetica Neue" w:cs="Times New Roman"/>
+          <w:b/>
+          <w:noProof/>
+          <w:color w:val="2D3B45"/>
+        </w:rPr>
+      </w:pPr>
+      <w:r>
+        <w:rPr>
+          <w:rFonts w:ascii="Helvetica Neue" w:eastAsia="Times New Roman" w:hAnsi="Helvetica Neue" w:cs="Times New Roman"/>
+          <w:b/>
+          <w:color w:val="2D3B45"/>
+          <w:lang w:val="en-US"/>
+        </w:rPr>
+        <w:t xml:space="preserve">Nee, </w:t>
+      </w:r>
+      <w:proofErr w:type="spellStart"/>
+      <w:r>
+        <w:rPr>
+          <w:rFonts w:ascii="Helvetica Neue" w:eastAsia="Times New Roman" w:hAnsi="Helvetica Neue" w:cs="Times New Roman"/>
+          <w:b/>
+          <w:color w:val="2D3B45"/>
+          <w:lang w:val="en-US"/>
+        </w:rPr>
+        <w:t>er</w:t>
+      </w:r>
+      <w:proofErr w:type="spellEnd"/>
+      <w:r>
+        <w:rPr>
+          <w:rFonts w:ascii="Helvetica Neue" w:eastAsia="Times New Roman" w:hAnsi="Helvetica Neue" w:cs="Times New Roman"/>
+          <w:b/>
+          <w:color w:val="2D3B45"/>
+          <w:lang w:val="en-US"/>
+        </w:rPr>
+        <w:t xml:space="preserve"> is </w:t>
+      </w:r>
+      <w:proofErr w:type="spellStart"/>
+      <w:r>
+        <w:rPr>
+          <w:rFonts w:ascii="Helvetica Neue" w:eastAsia="Times New Roman" w:hAnsi="Helvetica Neue" w:cs="Times New Roman"/>
+          <w:b/>
+          <w:color w:val="2D3B45"/>
+          <w:lang w:val="en-US"/>
+        </w:rPr>
+        <w:t>hier</w:t>
+      </w:r>
+      <w:proofErr w:type="spellEnd"/>
+      <w:r>
+        <w:rPr>
+          <w:rFonts w:ascii="Helvetica Neue" w:eastAsia="Times New Roman" w:hAnsi="Helvetica Neue" w:cs="Times New Roman"/>
+          <w:b/>
+          <w:color w:val="2D3B45"/>
+          <w:lang w:val="en-US"/>
+        </w:rPr>
+        <w:t xml:space="preserve"> </w:t>
+      </w:r>
+      <w:proofErr w:type="spellStart"/>
+      <w:r>
+        <w:rPr>
+          <w:rFonts w:ascii="Helvetica Neue" w:eastAsia="Times New Roman" w:hAnsi="Helvetica Neue" w:cs="Times New Roman"/>
+          <w:b/>
+          <w:color w:val="2D3B45"/>
+          <w:lang w:val="en-US"/>
+        </w:rPr>
+        <w:t>een</w:t>
+      </w:r>
+      <w:proofErr w:type="spellEnd"/>
+      <w:r>
+        <w:rPr>
+          <w:rFonts w:ascii="Helvetica Neue" w:eastAsia="Times New Roman" w:hAnsi="Helvetica Neue" w:cs="Times New Roman"/>
+          <w:b/>
+          <w:color w:val="2D3B45"/>
+          <w:lang w:val="en-US"/>
+        </w:rPr>
+        <w:t xml:space="preserve"> </w:t>
+      </w:r>
+      <w:proofErr w:type="spellStart"/>
+      <w:r>
+        <w:rPr>
+          <w:rFonts w:ascii="Helvetica Neue" w:eastAsia="Times New Roman" w:hAnsi="Helvetica Neue" w:cs="Times New Roman"/>
+          <w:b/>
+          <w:color w:val="2D3B45"/>
+          <w:lang w:val="en-US"/>
+        </w:rPr>
+        <w:t>vrij</w:t>
+      </w:r>
+      <w:proofErr w:type="spellEnd"/>
+      <w:r>
+        <w:rPr>
+          <w:rFonts w:ascii="Helvetica Neue" w:eastAsia="Times New Roman" w:hAnsi="Helvetica Neue" w:cs="Times New Roman"/>
+          <w:b/>
+          <w:color w:val="2D3B45"/>
+          <w:lang w:val="en-US"/>
+        </w:rPr>
+        <w:t xml:space="preserve"> </w:t>
+      </w:r>
+      <w:proofErr w:type="spellStart"/>
+      <w:r>
+        <w:rPr>
+          <w:rFonts w:ascii="Helvetica Neue" w:eastAsia="Times New Roman" w:hAnsi="Helvetica Neue" w:cs="Times New Roman"/>
+          <w:b/>
+          <w:color w:val="2D3B45"/>
+          <w:lang w:val="en-US"/>
+        </w:rPr>
+        <w:t>logische</w:t>
+      </w:r>
+      <w:proofErr w:type="spellEnd"/>
+      <w:r>
+        <w:rPr>
+          <w:rFonts w:ascii="Helvetica Neue" w:eastAsia="Times New Roman" w:hAnsi="Helvetica Neue" w:cs="Times New Roman"/>
+          <w:b/>
+          <w:color w:val="2D3B45"/>
+          <w:lang w:val="en-US"/>
+        </w:rPr>
+        <w:t xml:space="preserve"> </w:t>
+      </w:r>
+      <w:proofErr w:type="spellStart"/>
+      <w:r>
+        <w:rPr>
+          <w:rFonts w:ascii="Helvetica Neue" w:eastAsia="Times New Roman" w:hAnsi="Helvetica Neue" w:cs="Times New Roman"/>
+          <w:b/>
+          <w:color w:val="2D3B45"/>
+          <w:lang w:val="en-US"/>
+        </w:rPr>
+        <w:t>reden</w:t>
+      </w:r>
+      <w:proofErr w:type="spellEnd"/>
+      <w:r>
+        <w:rPr>
+          <w:rFonts w:ascii="Helvetica Neue" w:eastAsia="Times New Roman" w:hAnsi="Helvetica Neue" w:cs="Times New Roman"/>
+          <w:b/>
+          <w:color w:val="2D3B45"/>
+          <w:lang w:val="en-US"/>
+        </w:rPr>
+        <w:t xml:space="preserve"> </w:t>
+      </w:r>
+      <w:proofErr w:type="spellStart"/>
+      <w:r>
+        <w:rPr>
+          <w:rFonts w:ascii="Helvetica Neue" w:eastAsia="Times New Roman" w:hAnsi="Helvetica Neue" w:cs="Times New Roman"/>
+          <w:b/>
+          <w:color w:val="2D3B45"/>
+          <w:lang w:val="en-US"/>
+        </w:rPr>
+        <w:t>voor</w:t>
+      </w:r>
+      <w:proofErr w:type="spellEnd"/>
+      <w:r>
+        <w:rPr>
+          <w:rFonts w:ascii="Helvetica Neue" w:eastAsia="Times New Roman" w:hAnsi="Helvetica Neue" w:cs="Times New Roman"/>
+          <w:b/>
+          <w:color w:val="2D3B45"/>
+          <w:lang w:val="en-US"/>
+        </w:rPr>
+        <w:t xml:space="preserve">. De </w:t>
+      </w:r>
+      <w:proofErr w:type="spellStart"/>
+      <w:r>
+        <w:rPr>
+          <w:rFonts w:ascii="Helvetica Neue" w:eastAsia="Times New Roman" w:hAnsi="Helvetica Neue" w:cs="Times New Roman"/>
+          <w:b/>
+          <w:color w:val="2D3B45"/>
+          <w:lang w:val="en-US"/>
+        </w:rPr>
+        <w:t>energie</w:t>
+      </w:r>
+      <w:proofErr w:type="spellEnd"/>
+      <w:r>
+        <w:rPr>
+          <w:rFonts w:ascii="Helvetica Neue" w:eastAsia="Times New Roman" w:hAnsi="Helvetica Neue" w:cs="Times New Roman"/>
+          <w:b/>
+          <w:color w:val="2D3B45"/>
+          <w:lang w:val="en-US"/>
+        </w:rPr>
+        <w:t xml:space="preserve"> </w:t>
+      </w:r>
+      <w:proofErr w:type="spellStart"/>
+      <w:r>
+        <w:rPr>
+          <w:rFonts w:ascii="Helvetica Neue" w:eastAsia="Times New Roman" w:hAnsi="Helvetica Neue" w:cs="Times New Roman"/>
+          <w:b/>
+          <w:color w:val="2D3B45"/>
+          <w:lang w:val="en-US"/>
+        </w:rPr>
+        <w:t>prijzen</w:t>
+      </w:r>
+      <w:proofErr w:type="spellEnd"/>
+      <w:r>
+        <w:rPr>
+          <w:rFonts w:ascii="Helvetica Neue" w:eastAsia="Times New Roman" w:hAnsi="Helvetica Neue" w:cs="Times New Roman"/>
+          <w:b/>
+          <w:color w:val="2D3B45"/>
+          <w:lang w:val="en-US"/>
+        </w:rPr>
+        <w:t xml:space="preserve"> </w:t>
+      </w:r>
+      <w:proofErr w:type="spellStart"/>
+      <w:r>
+        <w:rPr>
+          <w:rFonts w:ascii="Helvetica Neue" w:eastAsia="Times New Roman" w:hAnsi="Helvetica Neue" w:cs="Times New Roman"/>
+          <w:b/>
+          <w:color w:val="2D3B45"/>
+          <w:lang w:val="en-US"/>
+        </w:rPr>
+        <w:t>zijn</w:t>
+      </w:r>
+      <w:proofErr w:type="spellEnd"/>
+      <w:r>
+        <w:rPr>
+          <w:rFonts w:ascii="Helvetica Neue" w:eastAsia="Times New Roman" w:hAnsi="Helvetica Neue" w:cs="Times New Roman"/>
+          <w:b/>
+          <w:color w:val="2D3B45"/>
+          <w:lang w:val="en-US"/>
+        </w:rPr>
+        <w:t xml:space="preserve"> in </w:t>
+      </w:r>
+      <w:proofErr w:type="spellStart"/>
+      <w:r>
+        <w:rPr>
+          <w:rFonts w:ascii="Helvetica Neue" w:eastAsia="Times New Roman" w:hAnsi="Helvetica Neue" w:cs="Times New Roman"/>
+          <w:b/>
+          <w:color w:val="2D3B45"/>
+          <w:lang w:val="en-US"/>
+        </w:rPr>
+        <w:t>nederland</w:t>
+      </w:r>
+      <w:proofErr w:type="spellEnd"/>
+      <w:r>
+        <w:rPr>
+          <w:rFonts w:ascii="Helvetica Neue" w:eastAsia="Times New Roman" w:hAnsi="Helvetica Neue" w:cs="Times New Roman"/>
+          <w:b/>
+          <w:color w:val="2D3B45"/>
+          <w:lang w:val="en-US"/>
+        </w:rPr>
+        <w:t xml:space="preserve"> heel erg </w:t>
+      </w:r>
+      <w:proofErr w:type="spellStart"/>
+      <w:r>
+        <w:rPr>
+          <w:rFonts w:ascii="Helvetica Neue" w:eastAsia="Times New Roman" w:hAnsi="Helvetica Neue" w:cs="Times New Roman"/>
+          <w:b/>
+          <w:color w:val="2D3B45"/>
+          <w:lang w:val="en-US"/>
+        </w:rPr>
+        <w:t>hoog</w:t>
+      </w:r>
+      <w:proofErr w:type="spellEnd"/>
+      <w:r>
+        <w:rPr>
+          <w:rFonts w:ascii="Helvetica Neue" w:eastAsia="Times New Roman" w:hAnsi="Helvetica Neue" w:cs="Times New Roman"/>
+          <w:b/>
+          <w:color w:val="2D3B45"/>
+          <w:lang w:val="en-US"/>
+        </w:rPr>
+        <w:t xml:space="preserve">. Het is </w:t>
+      </w:r>
+      <w:proofErr w:type="spellStart"/>
+      <w:r>
+        <w:rPr>
+          <w:rFonts w:ascii="Helvetica Neue" w:eastAsia="Times New Roman" w:hAnsi="Helvetica Neue" w:cs="Times New Roman"/>
+          <w:b/>
+          <w:color w:val="2D3B45"/>
+          <w:lang w:val="en-US"/>
+        </w:rPr>
+        <w:t>dus</w:t>
+      </w:r>
+      <w:proofErr w:type="spellEnd"/>
+      <w:r>
+        <w:rPr>
+          <w:rFonts w:ascii="Helvetica Neue" w:eastAsia="Times New Roman" w:hAnsi="Helvetica Neue" w:cs="Times New Roman"/>
+          <w:b/>
+          <w:color w:val="2D3B45"/>
+          <w:lang w:val="en-US"/>
+        </w:rPr>
+        <w:t xml:space="preserve"> </w:t>
+      </w:r>
+      <w:proofErr w:type="spellStart"/>
+      <w:r>
+        <w:rPr>
+          <w:rFonts w:ascii="Helvetica Neue" w:eastAsia="Times New Roman" w:hAnsi="Helvetica Neue" w:cs="Times New Roman"/>
+          <w:b/>
+          <w:color w:val="2D3B45"/>
+          <w:lang w:val="en-US"/>
+        </w:rPr>
+        <w:t>voor</w:t>
+      </w:r>
+      <w:proofErr w:type="spellEnd"/>
+      <w:r>
+        <w:rPr>
+          <w:rFonts w:ascii="Helvetica Neue" w:eastAsia="Times New Roman" w:hAnsi="Helvetica Neue" w:cs="Times New Roman"/>
+          <w:b/>
+          <w:color w:val="2D3B45"/>
+          <w:lang w:val="en-US"/>
+        </w:rPr>
+        <w:t xml:space="preserve"> </w:t>
+      </w:r>
+      <w:proofErr w:type="spellStart"/>
+      <w:r>
+        <w:rPr>
+          <w:rFonts w:ascii="Helvetica Neue" w:eastAsia="Times New Roman" w:hAnsi="Helvetica Neue" w:cs="Times New Roman"/>
+          <w:b/>
+          <w:color w:val="2D3B45"/>
+          <w:lang w:val="en-US"/>
+        </w:rPr>
+        <w:t>geen</w:t>
+      </w:r>
+      <w:proofErr w:type="spellEnd"/>
+      <w:r>
+        <w:rPr>
+          <w:rFonts w:ascii="Helvetica Neue" w:eastAsia="Times New Roman" w:hAnsi="Helvetica Neue" w:cs="Times New Roman"/>
+          <w:b/>
+          <w:color w:val="2D3B45"/>
+          <w:lang w:val="en-US"/>
+        </w:rPr>
+        <w:t xml:space="preserve"> </w:t>
+      </w:r>
+      <w:proofErr w:type="spellStart"/>
+      <w:r>
+        <w:rPr>
+          <w:rFonts w:ascii="Helvetica Neue" w:eastAsia="Times New Roman" w:hAnsi="Helvetica Neue" w:cs="Times New Roman"/>
+          <w:b/>
+          <w:color w:val="2D3B45"/>
+          <w:lang w:val="en-US"/>
+        </w:rPr>
+        <w:t>enkel</w:t>
+      </w:r>
+      <w:proofErr w:type="spellEnd"/>
+      <w:r>
+        <w:rPr>
+          <w:rFonts w:ascii="Helvetica Neue" w:eastAsia="Times New Roman" w:hAnsi="Helvetica Neue" w:cs="Times New Roman"/>
+          <w:b/>
+          <w:color w:val="2D3B45"/>
+          <w:lang w:val="en-US"/>
+        </w:rPr>
+        <w:t xml:space="preserve"> </w:t>
+      </w:r>
+      <w:proofErr w:type="spellStart"/>
+      <w:r>
+        <w:rPr>
+          <w:rFonts w:ascii="Helvetica Neue" w:eastAsia="Times New Roman" w:hAnsi="Helvetica Neue" w:cs="Times New Roman"/>
+          <w:b/>
+          <w:color w:val="2D3B45"/>
+          <w:lang w:val="en-US"/>
+        </w:rPr>
+        <w:t>bedrijf</w:t>
+      </w:r>
+      <w:proofErr w:type="spellEnd"/>
+      <w:r>
+        <w:rPr>
+          <w:rFonts w:ascii="Helvetica Neue" w:eastAsia="Times New Roman" w:hAnsi="Helvetica Neue" w:cs="Times New Roman"/>
+          <w:b/>
+          <w:color w:val="2D3B45"/>
+          <w:lang w:val="en-US"/>
+        </w:rPr>
+        <w:t xml:space="preserve"> </w:t>
+      </w:r>
+      <w:proofErr w:type="spellStart"/>
+      <w:r>
+        <w:rPr>
+          <w:rFonts w:ascii="Helvetica Neue" w:eastAsia="Times New Roman" w:hAnsi="Helvetica Neue" w:cs="Times New Roman"/>
+          <w:b/>
+          <w:color w:val="2D3B45"/>
+          <w:lang w:val="en-US"/>
+        </w:rPr>
+        <w:t>voordelig</w:t>
+      </w:r>
+      <w:proofErr w:type="spellEnd"/>
+      <w:r>
+        <w:rPr>
+          <w:rFonts w:ascii="Helvetica Neue" w:eastAsia="Times New Roman" w:hAnsi="Helvetica Neue" w:cs="Times New Roman"/>
+          <w:b/>
+          <w:color w:val="2D3B45"/>
+          <w:lang w:val="en-US"/>
+        </w:rPr>
+        <w:t xml:space="preserve"> om in </w:t>
+      </w:r>
+      <w:proofErr w:type="spellStart"/>
+      <w:r>
+        <w:rPr>
+          <w:rFonts w:ascii="Helvetica Neue" w:eastAsia="Times New Roman" w:hAnsi="Helvetica Neue" w:cs="Times New Roman"/>
+          <w:b/>
+          <w:color w:val="2D3B45"/>
+          <w:lang w:val="en-US"/>
+        </w:rPr>
+        <w:t>nederland</w:t>
+      </w:r>
+      <w:proofErr w:type="spellEnd"/>
+      <w:r>
+        <w:rPr>
+          <w:rFonts w:ascii="Helvetica Neue" w:eastAsia="Times New Roman" w:hAnsi="Helvetica Neue" w:cs="Times New Roman"/>
+          <w:b/>
+          <w:color w:val="2D3B45"/>
+          <w:lang w:val="en-US"/>
+        </w:rPr>
+        <w:t xml:space="preserve"> </w:t>
+      </w:r>
+      <w:proofErr w:type="spellStart"/>
+      <w:r>
+        <w:rPr>
+          <w:rFonts w:ascii="Helvetica Neue" w:eastAsia="Times New Roman" w:hAnsi="Helvetica Neue" w:cs="Times New Roman"/>
+          <w:b/>
+          <w:color w:val="2D3B45"/>
+          <w:lang w:val="en-US"/>
+        </w:rPr>
+        <w:t>te</w:t>
+      </w:r>
+      <w:proofErr w:type="spellEnd"/>
+      <w:r>
+        <w:rPr>
+          <w:rFonts w:ascii="Helvetica Neue" w:eastAsia="Times New Roman" w:hAnsi="Helvetica Neue" w:cs="Times New Roman"/>
+          <w:b/>
+          <w:color w:val="2D3B45"/>
+          <w:lang w:val="en-US"/>
+        </w:rPr>
+        <w:t xml:space="preserve"> </w:t>
+      </w:r>
+      <w:proofErr w:type="spellStart"/>
+      <w:r>
+        <w:rPr>
+          <w:rFonts w:ascii="Helvetica Neue" w:eastAsia="Times New Roman" w:hAnsi="Helvetica Neue" w:cs="Times New Roman"/>
+          <w:b/>
+          <w:color w:val="2D3B45"/>
+          <w:lang w:val="en-US"/>
+        </w:rPr>
+        <w:t>gaan</w:t>
+      </w:r>
+      <w:proofErr w:type="spellEnd"/>
+      <w:r>
+        <w:rPr>
+          <w:rFonts w:ascii="Helvetica Neue" w:eastAsia="Times New Roman" w:hAnsi="Helvetica Neue" w:cs="Times New Roman"/>
+          <w:b/>
+          <w:color w:val="2D3B45"/>
+          <w:lang w:val="en-US"/>
+        </w:rPr>
+        <w:t xml:space="preserve"> </w:t>
+      </w:r>
+      <w:proofErr w:type="spellStart"/>
+      <w:r>
+        <w:rPr>
+          <w:rFonts w:ascii="Helvetica Neue" w:eastAsia="Times New Roman" w:hAnsi="Helvetica Neue" w:cs="Times New Roman"/>
+          <w:b/>
+          <w:color w:val="2D3B45"/>
+          <w:lang w:val="en-US"/>
+        </w:rPr>
+        <w:t>minen</w:t>
+      </w:r>
+      <w:proofErr w:type="spellEnd"/>
+      <w:r>
+        <w:rPr>
+          <w:rFonts w:ascii="Helvetica Neue" w:eastAsia="Times New Roman" w:hAnsi="Helvetica Neue" w:cs="Times New Roman"/>
+          <w:b/>
+          <w:color w:val="2D3B45"/>
+          <w:lang w:val="en-US"/>
+        </w:rPr>
+        <w:t xml:space="preserve">. </w:t>
+      </w:r>
+      <w:proofErr w:type="spellStart"/>
+      <w:r>
+        <w:rPr>
+          <w:rFonts w:ascii="Helvetica Neue" w:eastAsia="Times New Roman" w:hAnsi="Helvetica Neue" w:cs="Times New Roman"/>
+          <w:b/>
+          <w:color w:val="2D3B45"/>
+          <w:lang w:val="en-US"/>
+        </w:rPr>
+        <w:t>Er</w:t>
+      </w:r>
+      <w:proofErr w:type="spellEnd"/>
+      <w:r>
+        <w:rPr>
+          <w:rFonts w:ascii="Helvetica Neue" w:eastAsia="Times New Roman" w:hAnsi="Helvetica Neue" w:cs="Times New Roman"/>
+          <w:b/>
+          <w:color w:val="2D3B45"/>
+          <w:lang w:val="en-US"/>
+        </w:rPr>
+        <w:t xml:space="preserve"> </w:t>
+      </w:r>
+      <w:proofErr w:type="spellStart"/>
+      <w:r>
+        <w:rPr>
+          <w:rFonts w:ascii="Helvetica Neue" w:eastAsia="Times New Roman" w:hAnsi="Helvetica Neue" w:cs="Times New Roman"/>
+          <w:b/>
+          <w:color w:val="2D3B45"/>
+          <w:lang w:val="en-US"/>
+        </w:rPr>
+        <w:t>zal</w:t>
+      </w:r>
+      <w:proofErr w:type="spellEnd"/>
+      <w:r>
+        <w:rPr>
+          <w:rFonts w:ascii="Helvetica Neue" w:eastAsia="Times New Roman" w:hAnsi="Helvetica Neue" w:cs="Times New Roman"/>
+          <w:b/>
+          <w:color w:val="2D3B45"/>
+          <w:lang w:val="en-US"/>
+        </w:rPr>
+        <w:t xml:space="preserve"> </w:t>
+      </w:r>
+      <w:proofErr w:type="spellStart"/>
+      <w:r>
+        <w:rPr>
+          <w:rFonts w:ascii="Helvetica Neue" w:eastAsia="Times New Roman" w:hAnsi="Helvetica Neue" w:cs="Times New Roman"/>
+          <w:b/>
+          <w:color w:val="2D3B45"/>
+          <w:lang w:val="en-US"/>
+        </w:rPr>
+        <w:t>dus</w:t>
+      </w:r>
+      <w:proofErr w:type="spellEnd"/>
+      <w:r>
+        <w:rPr>
+          <w:rFonts w:ascii="Helvetica Neue" w:eastAsia="Times New Roman" w:hAnsi="Helvetica Neue" w:cs="Times New Roman"/>
+          <w:b/>
+          <w:color w:val="2D3B45"/>
+          <w:lang w:val="en-US"/>
+        </w:rPr>
+        <w:t xml:space="preserve"> in </w:t>
+      </w:r>
+      <w:proofErr w:type="spellStart"/>
+      <w:r>
+        <w:rPr>
+          <w:rFonts w:ascii="Helvetica Neue" w:eastAsia="Times New Roman" w:hAnsi="Helvetica Neue" w:cs="Times New Roman"/>
+          <w:b/>
+          <w:color w:val="2D3B45"/>
+          <w:lang w:val="en-US"/>
+        </w:rPr>
+        <w:t>nederland</w:t>
+      </w:r>
+      <w:proofErr w:type="spellEnd"/>
+      <w:r>
+        <w:rPr>
+          <w:rFonts w:ascii="Helvetica Neue" w:eastAsia="Times New Roman" w:hAnsi="Helvetica Neue" w:cs="Times New Roman"/>
+          <w:b/>
+          <w:color w:val="2D3B45"/>
+          <w:lang w:val="en-US"/>
+        </w:rPr>
+        <w:t xml:space="preserve"> </w:t>
+      </w:r>
+      <w:proofErr w:type="spellStart"/>
+      <w:r>
+        <w:rPr>
+          <w:rFonts w:ascii="Helvetica Neue" w:eastAsia="Times New Roman" w:hAnsi="Helvetica Neue" w:cs="Times New Roman"/>
+          <w:b/>
+          <w:color w:val="2D3B45"/>
+          <w:lang w:val="en-US"/>
+        </w:rPr>
+        <w:t>niet</w:t>
+      </w:r>
+      <w:proofErr w:type="spellEnd"/>
+      <w:r>
+        <w:rPr>
+          <w:rFonts w:ascii="Helvetica Neue" w:eastAsia="Times New Roman" w:hAnsi="Helvetica Neue" w:cs="Times New Roman"/>
+          <w:b/>
+          <w:color w:val="2D3B45"/>
+          <w:lang w:val="en-US"/>
+        </w:rPr>
+        <w:t xml:space="preserve"> </w:t>
+      </w:r>
+      <w:proofErr w:type="spellStart"/>
+      <w:r>
+        <w:rPr>
+          <w:rFonts w:ascii="Helvetica Neue" w:eastAsia="Times New Roman" w:hAnsi="Helvetica Neue" w:cs="Times New Roman"/>
+          <w:b/>
+          <w:color w:val="2D3B45"/>
+          <w:lang w:val="en-US"/>
+        </w:rPr>
+        <w:t>grootschalig</w:t>
+      </w:r>
+      <w:proofErr w:type="spellEnd"/>
+      <w:r>
+        <w:rPr>
+          <w:rFonts w:ascii="Helvetica Neue" w:eastAsia="Times New Roman" w:hAnsi="Helvetica Neue" w:cs="Times New Roman"/>
+          <w:b/>
+          <w:color w:val="2D3B45"/>
+          <w:lang w:val="en-US"/>
+        </w:rPr>
+        <w:t xml:space="preserve"> </w:t>
+      </w:r>
+      <w:proofErr w:type="spellStart"/>
+      <w:r>
+        <w:rPr>
+          <w:rFonts w:ascii="Helvetica Neue" w:eastAsia="Times New Roman" w:hAnsi="Helvetica Neue" w:cs="Times New Roman"/>
+          <w:b/>
+          <w:color w:val="2D3B45"/>
+          <w:lang w:val="en-US"/>
+        </w:rPr>
+        <w:t>gemined</w:t>
+      </w:r>
+      <w:proofErr w:type="spellEnd"/>
+      <w:r>
+        <w:rPr>
+          <w:rFonts w:ascii="Helvetica Neue" w:eastAsia="Times New Roman" w:hAnsi="Helvetica Neue" w:cs="Times New Roman"/>
+          <w:b/>
+          <w:color w:val="2D3B45"/>
+          <w:lang w:val="en-US"/>
+        </w:rPr>
+        <w:t xml:space="preserve"> </w:t>
+      </w:r>
+      <w:proofErr w:type="spellStart"/>
+      <w:r>
+        <w:rPr>
+          <w:rFonts w:ascii="Helvetica Neue" w:eastAsia="Times New Roman" w:hAnsi="Helvetica Neue" w:cs="Times New Roman"/>
+          <w:b/>
+          <w:color w:val="2D3B45"/>
+          <w:lang w:val="en-US"/>
+        </w:rPr>
+        <w:t>worden</w:t>
+      </w:r>
+      <w:proofErr w:type="spellEnd"/>
+      <w:r>
+        <w:rPr>
+          <w:rFonts w:ascii="Helvetica Neue" w:eastAsia="Times New Roman" w:hAnsi="Helvetica Neue" w:cs="Times New Roman"/>
+          <w:b/>
+          <w:color w:val="2D3B45"/>
+          <w:lang w:val="en-US"/>
+        </w:rPr>
+        <w:t xml:space="preserve">, wat </w:t>
+      </w:r>
+      <w:proofErr w:type="spellStart"/>
+      <w:r>
+        <w:rPr>
+          <w:rFonts w:ascii="Helvetica Neue" w:eastAsia="Times New Roman" w:hAnsi="Helvetica Neue" w:cs="Times New Roman"/>
+          <w:b/>
+          <w:color w:val="2D3B45"/>
+          <w:lang w:val="en-US"/>
+        </w:rPr>
+        <w:t>resulteerd</w:t>
+      </w:r>
+      <w:proofErr w:type="spellEnd"/>
+      <w:r>
+        <w:rPr>
+          <w:rFonts w:ascii="Helvetica Neue" w:eastAsia="Times New Roman" w:hAnsi="Helvetica Neue" w:cs="Times New Roman"/>
+          <w:b/>
+          <w:color w:val="2D3B45"/>
+          <w:lang w:val="en-US"/>
+        </w:rPr>
+        <w:t xml:space="preserve"> in </w:t>
+      </w:r>
+      <w:proofErr w:type="spellStart"/>
+      <w:r>
+        <w:rPr>
+          <w:rFonts w:ascii="Helvetica Neue" w:eastAsia="Times New Roman" w:hAnsi="Helvetica Neue" w:cs="Times New Roman"/>
+          <w:b/>
+          <w:color w:val="2D3B45"/>
+          <w:lang w:val="en-US"/>
+        </w:rPr>
+        <w:t>dat</w:t>
+      </w:r>
+      <w:proofErr w:type="spellEnd"/>
+      <w:r>
+        <w:rPr>
+          <w:rFonts w:ascii="Helvetica Neue" w:eastAsia="Times New Roman" w:hAnsi="Helvetica Neue" w:cs="Times New Roman"/>
+          <w:b/>
+          <w:color w:val="2D3B45"/>
+          <w:lang w:val="en-US"/>
+        </w:rPr>
+        <w:t xml:space="preserve"> </w:t>
+      </w:r>
+      <w:proofErr w:type="spellStart"/>
+      <w:r>
+        <w:rPr>
+          <w:rFonts w:ascii="Helvetica Neue" w:eastAsia="Times New Roman" w:hAnsi="Helvetica Neue" w:cs="Times New Roman"/>
+          <w:b/>
+          <w:color w:val="2D3B45"/>
+          <w:lang w:val="en-US"/>
+        </w:rPr>
+        <w:t>er</w:t>
+      </w:r>
+      <w:proofErr w:type="spellEnd"/>
+      <w:r>
+        <w:rPr>
+          <w:rFonts w:ascii="Helvetica Neue" w:eastAsia="Times New Roman" w:hAnsi="Helvetica Neue" w:cs="Times New Roman"/>
+          <w:b/>
+          <w:color w:val="2D3B45"/>
+          <w:lang w:val="en-US"/>
+        </w:rPr>
+        <w:t xml:space="preserve"> </w:t>
+      </w:r>
+      <w:proofErr w:type="spellStart"/>
+      <w:r>
+        <w:rPr>
+          <w:rFonts w:ascii="Helvetica Neue" w:eastAsia="Times New Roman" w:hAnsi="Helvetica Neue" w:cs="Times New Roman"/>
+          <w:b/>
+          <w:color w:val="2D3B45"/>
+          <w:lang w:val="en-US"/>
+        </w:rPr>
+        <w:t>alleen</w:t>
+      </w:r>
+      <w:proofErr w:type="spellEnd"/>
+      <w:r>
+        <w:rPr>
+          <w:rFonts w:ascii="Helvetica Neue" w:eastAsia="Times New Roman" w:hAnsi="Helvetica Neue" w:cs="Times New Roman"/>
+          <w:b/>
+          <w:color w:val="2D3B45"/>
+          <w:lang w:val="en-US"/>
+        </w:rPr>
+        <w:t xml:space="preserve"> </w:t>
+      </w:r>
+      <w:proofErr w:type="spellStart"/>
+      <w:r>
+        <w:rPr>
+          <w:rFonts w:ascii="Helvetica Neue" w:eastAsia="Times New Roman" w:hAnsi="Helvetica Neue" w:cs="Times New Roman"/>
+          <w:b/>
+          <w:color w:val="2D3B45"/>
+          <w:lang w:val="en-US"/>
+        </w:rPr>
+        <w:t>kleine</w:t>
+      </w:r>
+      <w:proofErr w:type="spellEnd"/>
+      <w:r>
+        <w:rPr>
+          <w:rFonts w:ascii="Helvetica Neue" w:eastAsia="Times New Roman" w:hAnsi="Helvetica Neue" w:cs="Times New Roman"/>
+          <w:b/>
+          <w:color w:val="2D3B45"/>
+          <w:lang w:val="en-US"/>
+        </w:rPr>
+        <w:t xml:space="preserve"> </w:t>
+      </w:r>
+      <w:proofErr w:type="spellStart"/>
+      <w:r>
+        <w:rPr>
+          <w:rFonts w:ascii="Helvetica Neue" w:eastAsia="Times New Roman" w:hAnsi="Helvetica Neue" w:cs="Times New Roman"/>
+          <w:b/>
+          <w:color w:val="2D3B45"/>
+          <w:lang w:val="en-US"/>
+        </w:rPr>
+        <w:t>particulieren</w:t>
+      </w:r>
+      <w:proofErr w:type="spellEnd"/>
+      <w:r>
+        <w:rPr>
+          <w:rFonts w:ascii="Helvetica Neue" w:eastAsia="Times New Roman" w:hAnsi="Helvetica Neue" w:cs="Times New Roman"/>
+          <w:b/>
+          <w:color w:val="2D3B45"/>
+          <w:lang w:val="en-US"/>
+        </w:rPr>
+        <w:t xml:space="preserve"> </w:t>
+      </w:r>
+      <w:proofErr w:type="spellStart"/>
+      <w:r>
+        <w:rPr>
+          <w:rFonts w:ascii="Helvetica Neue" w:eastAsia="Times New Roman" w:hAnsi="Helvetica Neue" w:cs="Times New Roman"/>
+          <w:b/>
+          <w:color w:val="2D3B45"/>
+          <w:lang w:val="en-US"/>
+        </w:rPr>
+        <w:t>zijn</w:t>
+      </w:r>
+      <w:proofErr w:type="spellEnd"/>
+      <w:r>
+        <w:rPr>
+          <w:rFonts w:ascii="Helvetica Neue" w:eastAsia="Times New Roman" w:hAnsi="Helvetica Neue" w:cs="Times New Roman"/>
+          <w:b/>
+          <w:color w:val="2D3B45"/>
+          <w:lang w:val="en-US"/>
+        </w:rPr>
+        <w:t xml:space="preserve"> die </w:t>
+      </w:r>
+      <w:proofErr w:type="spellStart"/>
+      <w:r>
+        <w:rPr>
+          <w:rFonts w:ascii="Helvetica Neue" w:eastAsia="Times New Roman" w:hAnsi="Helvetica Neue" w:cs="Times New Roman"/>
+          <w:b/>
+          <w:color w:val="2D3B45"/>
+          <w:lang w:val="en-US"/>
+        </w:rPr>
+        <w:t>minen</w:t>
+      </w:r>
+      <w:proofErr w:type="spellEnd"/>
+      <w:r>
+        <w:rPr>
+          <w:rFonts w:ascii="Helvetica Neue" w:eastAsia="Times New Roman" w:hAnsi="Helvetica Neue" w:cs="Times New Roman"/>
+          <w:b/>
+          <w:color w:val="2D3B45"/>
+          <w:lang w:val="en-US"/>
+        </w:rPr>
+        <w:t xml:space="preserve">. </w:t>
+      </w:r>
+      <w:proofErr w:type="spellStart"/>
+      <w:r>
+        <w:rPr>
+          <w:rFonts w:ascii="Helvetica Neue" w:eastAsia="Times New Roman" w:hAnsi="Helvetica Neue" w:cs="Times New Roman"/>
+          <w:b/>
+          <w:color w:val="2D3B45"/>
+          <w:lang w:val="en-US"/>
+        </w:rPr>
+        <w:t>Dat</w:t>
+      </w:r>
+      <w:proofErr w:type="spellEnd"/>
+      <w:r>
+        <w:rPr>
+          <w:rFonts w:ascii="Helvetica Neue" w:eastAsia="Times New Roman" w:hAnsi="Helvetica Neue" w:cs="Times New Roman"/>
+          <w:b/>
+          <w:color w:val="2D3B45"/>
+          <w:lang w:val="en-US"/>
+        </w:rPr>
+        <w:t xml:space="preserve"> extra </w:t>
+      </w:r>
+      <w:proofErr w:type="spellStart"/>
+      <w:r>
+        <w:rPr>
+          <w:rFonts w:ascii="Helvetica Neue" w:eastAsia="Times New Roman" w:hAnsi="Helvetica Neue" w:cs="Times New Roman"/>
+          <w:b/>
+          <w:color w:val="2D3B45"/>
+          <w:lang w:val="en-US"/>
+        </w:rPr>
+        <w:t>energie</w:t>
+      </w:r>
+      <w:proofErr w:type="spellEnd"/>
+      <w:r>
+        <w:rPr>
+          <w:rFonts w:ascii="Helvetica Neue" w:eastAsia="Times New Roman" w:hAnsi="Helvetica Neue" w:cs="Times New Roman"/>
+          <w:b/>
+          <w:color w:val="2D3B45"/>
+          <w:lang w:val="en-US"/>
+        </w:rPr>
+        <w:t xml:space="preserve"> </w:t>
+      </w:r>
+      <w:proofErr w:type="spellStart"/>
+      <w:r>
+        <w:rPr>
+          <w:rFonts w:ascii="Helvetica Neue" w:eastAsia="Times New Roman" w:hAnsi="Helvetica Neue" w:cs="Times New Roman"/>
+          <w:b/>
+          <w:color w:val="2D3B45"/>
+          <w:lang w:val="en-US"/>
+        </w:rPr>
+        <w:t>verbruik</w:t>
+      </w:r>
+      <w:proofErr w:type="spellEnd"/>
+      <w:r>
+        <w:rPr>
+          <w:rFonts w:ascii="Helvetica Neue" w:eastAsia="Times New Roman" w:hAnsi="Helvetica Neue" w:cs="Times New Roman"/>
+          <w:b/>
+          <w:color w:val="2D3B45"/>
+          <w:lang w:val="en-US"/>
+        </w:rPr>
+        <w:t xml:space="preserve"> is </w:t>
+      </w:r>
+      <w:proofErr w:type="spellStart"/>
+      <w:r>
+        <w:rPr>
+          <w:rFonts w:ascii="Helvetica Neue" w:eastAsia="Times New Roman" w:hAnsi="Helvetica Neue" w:cs="Times New Roman"/>
+          <w:b/>
+          <w:color w:val="2D3B45"/>
+          <w:lang w:val="en-US"/>
+        </w:rPr>
+        <w:t>niet</w:t>
+      </w:r>
+      <w:proofErr w:type="spellEnd"/>
+      <w:r>
+        <w:rPr>
+          <w:rFonts w:ascii="Helvetica Neue" w:eastAsia="Times New Roman" w:hAnsi="Helvetica Neue" w:cs="Times New Roman"/>
+          <w:b/>
+          <w:color w:val="2D3B45"/>
+          <w:lang w:val="en-US"/>
+        </w:rPr>
+        <w:t xml:space="preserve"> </w:t>
+      </w:r>
+      <w:proofErr w:type="spellStart"/>
+      <w:r>
+        <w:rPr>
+          <w:rFonts w:ascii="Helvetica Neue" w:eastAsia="Times New Roman" w:hAnsi="Helvetica Neue" w:cs="Times New Roman"/>
+          <w:b/>
+          <w:color w:val="2D3B45"/>
+          <w:lang w:val="en-US"/>
+        </w:rPr>
+        <w:t>groot</w:t>
+      </w:r>
+      <w:proofErr w:type="spellEnd"/>
+      <w:r>
+        <w:rPr>
+          <w:rFonts w:ascii="Helvetica Neue" w:eastAsia="Times New Roman" w:hAnsi="Helvetica Neue" w:cs="Times New Roman"/>
+          <w:b/>
+          <w:color w:val="2D3B45"/>
+          <w:lang w:val="en-US"/>
+        </w:rPr>
+        <w:t xml:space="preserve"> </w:t>
+      </w:r>
+      <w:proofErr w:type="spellStart"/>
+      <w:r>
+        <w:rPr>
+          <w:rFonts w:ascii="Helvetica Neue" w:eastAsia="Times New Roman" w:hAnsi="Helvetica Neue" w:cs="Times New Roman"/>
+          <w:b/>
+          <w:color w:val="2D3B45"/>
+          <w:lang w:val="en-US"/>
+        </w:rPr>
+        <w:t>genoeg</w:t>
+      </w:r>
+      <w:proofErr w:type="spellEnd"/>
+      <w:r>
+        <w:rPr>
+          <w:rFonts w:ascii="Helvetica Neue" w:eastAsia="Times New Roman" w:hAnsi="Helvetica Neue" w:cs="Times New Roman"/>
+          <w:b/>
+          <w:color w:val="2D3B45"/>
+          <w:lang w:val="en-US"/>
+        </w:rPr>
+        <w:t xml:space="preserve"> om </w:t>
+      </w:r>
+      <w:proofErr w:type="spellStart"/>
+      <w:r>
+        <w:rPr>
+          <w:rFonts w:ascii="Helvetica Neue" w:eastAsia="Times New Roman" w:hAnsi="Helvetica Neue" w:cs="Times New Roman"/>
+          <w:b/>
+          <w:color w:val="2D3B45"/>
+          <w:lang w:val="en-US"/>
+        </w:rPr>
+        <w:t>een</w:t>
+      </w:r>
+      <w:proofErr w:type="spellEnd"/>
+      <w:r>
+        <w:rPr>
+          <w:rFonts w:ascii="Helvetica Neue" w:eastAsia="Times New Roman" w:hAnsi="Helvetica Neue" w:cs="Times New Roman"/>
+          <w:b/>
+          <w:color w:val="2D3B45"/>
+          <w:lang w:val="en-US"/>
+        </w:rPr>
+        <w:t xml:space="preserve"> significant </w:t>
+      </w:r>
+      <w:proofErr w:type="spellStart"/>
+      <w:r>
+        <w:rPr>
+          <w:rFonts w:ascii="Helvetica Neue" w:eastAsia="Times New Roman" w:hAnsi="Helvetica Neue" w:cs="Times New Roman"/>
+          <w:b/>
+          <w:color w:val="2D3B45"/>
+          <w:lang w:val="en-US"/>
+        </w:rPr>
+        <w:t>zichtbaar</w:t>
+      </w:r>
+      <w:proofErr w:type="spellEnd"/>
+      <w:r>
+        <w:rPr>
+          <w:rFonts w:ascii="Helvetica Neue" w:eastAsia="Times New Roman" w:hAnsi="Helvetica Neue" w:cs="Times New Roman"/>
+          <w:b/>
+          <w:color w:val="2D3B45"/>
+          <w:lang w:val="en-US"/>
+        </w:rPr>
+        <w:t xml:space="preserve"> </w:t>
+      </w:r>
+      <w:proofErr w:type="spellStart"/>
+      <w:r>
+        <w:rPr>
+          <w:rFonts w:ascii="Helvetica Neue" w:eastAsia="Times New Roman" w:hAnsi="Helvetica Neue" w:cs="Times New Roman"/>
+          <w:b/>
+          <w:color w:val="2D3B45"/>
+          <w:lang w:val="en-US"/>
+        </w:rPr>
+        <w:t>verschil</w:t>
+      </w:r>
+      <w:proofErr w:type="spellEnd"/>
+      <w:r>
+        <w:rPr>
+          <w:rFonts w:ascii="Helvetica Neue" w:eastAsia="Times New Roman" w:hAnsi="Helvetica Neue" w:cs="Times New Roman"/>
+          <w:b/>
+          <w:color w:val="2D3B45"/>
+          <w:lang w:val="en-US"/>
+        </w:rPr>
+        <w:t xml:space="preserve"> </w:t>
+      </w:r>
+      <w:proofErr w:type="spellStart"/>
+      <w:r>
+        <w:rPr>
+          <w:rFonts w:ascii="Helvetica Neue" w:eastAsia="Times New Roman" w:hAnsi="Helvetica Neue" w:cs="Times New Roman"/>
+          <w:b/>
+          <w:color w:val="2D3B45"/>
+          <w:lang w:val="en-US"/>
+        </w:rPr>
+        <w:t>te</w:t>
+      </w:r>
+      <w:proofErr w:type="spellEnd"/>
+      <w:r>
+        <w:rPr>
+          <w:rFonts w:ascii="Helvetica Neue" w:eastAsia="Times New Roman" w:hAnsi="Helvetica Neue" w:cs="Times New Roman"/>
+          <w:b/>
+          <w:color w:val="2D3B45"/>
+          <w:lang w:val="en-US"/>
+        </w:rPr>
+        <w:t xml:space="preserve"> </w:t>
+      </w:r>
+      <w:proofErr w:type="spellStart"/>
+      <w:r>
+        <w:rPr>
+          <w:rFonts w:ascii="Helvetica Neue" w:eastAsia="Times New Roman" w:hAnsi="Helvetica Neue" w:cs="Times New Roman"/>
+          <w:b/>
+          <w:color w:val="2D3B45"/>
+          <w:lang w:val="en-US"/>
+        </w:rPr>
+        <w:t>maken</w:t>
+      </w:r>
+      <w:proofErr w:type="spellEnd"/>
+      <w:r>
+        <w:rPr>
+          <w:rFonts w:ascii="Helvetica Neue" w:eastAsia="Times New Roman" w:hAnsi="Helvetica Neue" w:cs="Times New Roman"/>
+          <w:b/>
+          <w:color w:val="2D3B45"/>
+          <w:lang w:val="en-US"/>
+        </w:rPr>
+        <w:t>.</w:t>
+      </w:r>
+      <w:bookmarkStart w:id="0" w:name="_GoBack"/>
+      <w:bookmarkEnd w:id="0"/>
+    </w:p>
+    <w:p>
+      <w:pPr>
+        <w:spacing w:before="100" w:beforeAutospacing="1" w:after="100" w:afterAutospacing="1"/>
+        <w:rPr>
+          <w:rFonts w:ascii="Helvetica Neue" w:eastAsia="Times New Roman" w:hAnsi="Helvetica Neue" w:cs="Times New Roman"/>
           <w:color w:val="2D3B45"/>
           <w:lang w:val="en-US"/>
         </w:rPr>
@@ -135,7 +1137,43 @@
           <w:color w:val="2D3B45"/>
           <w:lang w:val="en-US"/>
         </w:rPr>
-        <w:t>Are their clear differences in neighbourhoods/parts of Amsterdam compared to others. And are these consisten through the years/months, or can we find any changes. For instance, can we see if all these new homes being built make any difference?</w:t>
+        <w:t xml:space="preserve">Are their clear differences in </w:t>
+      </w:r>
+      <w:proofErr w:type="spellStart"/>
+      <w:r>
+        <w:rPr>
+          <w:rFonts w:ascii="Helvetica Neue" w:eastAsia="Times New Roman" w:hAnsi="Helvetica Neue" w:cs="Times New Roman"/>
+          <w:color w:val="2D3B45"/>
+          <w:lang w:val="en-US"/>
+        </w:rPr>
+        <w:t>neighbourhoods</w:t>
+      </w:r>
+      <w:proofErr w:type="spellEnd"/>
+      <w:r>
+        <w:rPr>
+          <w:rFonts w:ascii="Helvetica Neue" w:eastAsia="Times New Roman" w:hAnsi="Helvetica Neue" w:cs="Times New Roman"/>
+          <w:color w:val="2D3B45"/>
+          <w:lang w:val="en-US"/>
+        </w:rPr>
+        <w:t xml:space="preserve">/parts of Amsterdam compared to others. And are these </w:t>
+      </w:r>
+      <w:proofErr w:type="spellStart"/>
+      <w:r>
+        <w:rPr>
+          <w:rFonts w:ascii="Helvetica Neue" w:eastAsia="Times New Roman" w:hAnsi="Helvetica Neue" w:cs="Times New Roman"/>
+          <w:color w:val="2D3B45"/>
+          <w:lang w:val="en-US"/>
+        </w:rPr>
+        <w:t>consisten</w:t>
+      </w:r>
+      <w:proofErr w:type="spellEnd"/>
+      <w:r>
+        <w:rPr>
+          <w:rFonts w:ascii="Helvetica Neue" w:eastAsia="Times New Roman" w:hAnsi="Helvetica Neue" w:cs="Times New Roman"/>
+          <w:color w:val="2D3B45"/>
+          <w:lang w:val="en-US"/>
+        </w:rPr>
+        <w:t xml:space="preserve"> through the years/months, or can we find any changes. For instance, can we see if all these new homes being built make any difference?</w:t>
       </w:r>
       <w:r>
         <w:rPr>
@@ -155,32 +1193,1383 @@
           <w:color w:val="2D3B45"/>
         </w:rPr>
       </w:pPr>
-      <w:r>
-        <w:rPr>
-          <w:rFonts w:ascii="Helvetica Neue" w:eastAsia="Times New Roman" w:hAnsi="Helvetica Neue" w:cs="Times New Roman"/>
-          <w:b/>
-          <w:color w:val="2D3B45"/>
-          <w:lang w:val="en-US"/>
-        </w:rPr>
-        <w:t>Wij hebben data verzameld van het verbruik en inkomen per postco</w:t>
-      </w:r>
-      <w:r>
-        <w:rPr>
-          <w:rFonts w:ascii="Helvetica Neue" w:eastAsia="Times New Roman" w:hAnsi="Helvetica Neue" w:cs="Times New Roman"/>
-          <w:b/>
-          <w:color w:val="2D3B45"/>
-          <w:lang w:val="en-US"/>
-        </w:rPr>
-        <w:t xml:space="preserve">de. Hier is te zien dat er in de luxere buurten, denk aan Amsterdam-Zuid en bijvoorbeeld de buurt rondt het leidseplein, waar ook het gemiddeld inkomen per persoon per jaar hoog ligt. </w:t>
-      </w:r>
-      <w:r>
-        <w:rPr>
-          <w:rFonts w:ascii="Helvetica Neue" w:eastAsia="Times New Roman" w:hAnsi="Helvetica Neue" w:cs="Times New Roman"/>
-          <w:b/>
-          <w:color w:val="2D3B45"/>
-          <w:lang w:val="en-US"/>
-        </w:rPr>
-        <w:t>Meer verbruikt wordt dan dat door de gemiddeld lage inkomen (en dus armere buurten) gedaan wordt. Hier was één uitschieter, De Wallen. Dit is een buurt waar het inkomen veel lager ligt dan de rest van centrum Amsterdam, maar hier wordt wel heel erg veel verbruikt. Dit is logisch te verklaren door het grote aantal horeca gelegenheden die daar aanwezig zijn.</w:t>
+      <w:proofErr w:type="spellStart"/>
+      <w:r>
+        <w:rPr>
+          <w:rFonts w:ascii="Helvetica Neue" w:eastAsia="Times New Roman" w:hAnsi="Helvetica Neue" w:cs="Times New Roman"/>
+          <w:b/>
+          <w:color w:val="2D3B45"/>
+          <w:lang w:val="en-US"/>
+        </w:rPr>
+        <w:t>Wij</w:t>
+      </w:r>
+      <w:proofErr w:type="spellEnd"/>
+      <w:r>
+        <w:rPr>
+          <w:rFonts w:ascii="Helvetica Neue" w:eastAsia="Times New Roman" w:hAnsi="Helvetica Neue" w:cs="Times New Roman"/>
+          <w:b/>
+          <w:color w:val="2D3B45"/>
+          <w:lang w:val="en-US"/>
+        </w:rPr>
+        <w:t xml:space="preserve"> </w:t>
+      </w:r>
+      <w:proofErr w:type="spellStart"/>
+      <w:r>
+        <w:rPr>
+          <w:rFonts w:ascii="Helvetica Neue" w:eastAsia="Times New Roman" w:hAnsi="Helvetica Neue" w:cs="Times New Roman"/>
+          <w:b/>
+          <w:color w:val="2D3B45"/>
+          <w:lang w:val="en-US"/>
+        </w:rPr>
+        <w:t>hebben</w:t>
+      </w:r>
+      <w:proofErr w:type="spellEnd"/>
+      <w:r>
+        <w:rPr>
+          <w:rFonts w:ascii="Helvetica Neue" w:eastAsia="Times New Roman" w:hAnsi="Helvetica Neue" w:cs="Times New Roman"/>
+          <w:b/>
+          <w:color w:val="2D3B45"/>
+          <w:lang w:val="en-US"/>
+        </w:rPr>
+        <w:t xml:space="preserve"> data </w:t>
+      </w:r>
+      <w:proofErr w:type="spellStart"/>
+      <w:r>
+        <w:rPr>
+          <w:rFonts w:ascii="Helvetica Neue" w:eastAsia="Times New Roman" w:hAnsi="Helvetica Neue" w:cs="Times New Roman"/>
+          <w:b/>
+          <w:color w:val="2D3B45"/>
+          <w:lang w:val="en-US"/>
+        </w:rPr>
+        <w:t>verzameld</w:t>
+      </w:r>
+      <w:proofErr w:type="spellEnd"/>
+      <w:r>
+        <w:rPr>
+          <w:rFonts w:ascii="Helvetica Neue" w:eastAsia="Times New Roman" w:hAnsi="Helvetica Neue" w:cs="Times New Roman"/>
+          <w:b/>
+          <w:color w:val="2D3B45"/>
+          <w:lang w:val="en-US"/>
+        </w:rPr>
+        <w:t xml:space="preserve"> van het </w:t>
+      </w:r>
+      <w:proofErr w:type="spellStart"/>
+      <w:r>
+        <w:rPr>
+          <w:rFonts w:ascii="Helvetica Neue" w:eastAsia="Times New Roman" w:hAnsi="Helvetica Neue" w:cs="Times New Roman"/>
+          <w:b/>
+          <w:color w:val="2D3B45"/>
+          <w:lang w:val="en-US"/>
+        </w:rPr>
+        <w:t>verbruik</w:t>
+      </w:r>
+      <w:proofErr w:type="spellEnd"/>
+      <w:r>
+        <w:rPr>
+          <w:rFonts w:ascii="Helvetica Neue" w:eastAsia="Times New Roman" w:hAnsi="Helvetica Neue" w:cs="Times New Roman"/>
+          <w:b/>
+          <w:color w:val="2D3B45"/>
+          <w:lang w:val="en-US"/>
+        </w:rPr>
+        <w:t xml:space="preserve"> </w:t>
+      </w:r>
+      <w:proofErr w:type="spellStart"/>
+      <w:r>
+        <w:rPr>
+          <w:rFonts w:ascii="Helvetica Neue" w:eastAsia="Times New Roman" w:hAnsi="Helvetica Neue" w:cs="Times New Roman"/>
+          <w:b/>
+          <w:color w:val="2D3B45"/>
+          <w:lang w:val="en-US"/>
+        </w:rPr>
+        <w:t>en</w:t>
+      </w:r>
+      <w:proofErr w:type="spellEnd"/>
+      <w:r>
+        <w:rPr>
+          <w:rFonts w:ascii="Helvetica Neue" w:eastAsia="Times New Roman" w:hAnsi="Helvetica Neue" w:cs="Times New Roman"/>
+          <w:b/>
+          <w:color w:val="2D3B45"/>
+          <w:lang w:val="en-US"/>
+        </w:rPr>
+        <w:t xml:space="preserve"> </w:t>
+      </w:r>
+      <w:proofErr w:type="spellStart"/>
+      <w:r>
+        <w:rPr>
+          <w:rFonts w:ascii="Helvetica Neue" w:eastAsia="Times New Roman" w:hAnsi="Helvetica Neue" w:cs="Times New Roman"/>
+          <w:b/>
+          <w:color w:val="2D3B45"/>
+          <w:lang w:val="en-US"/>
+        </w:rPr>
+        <w:t>inkomen</w:t>
+      </w:r>
+      <w:proofErr w:type="spellEnd"/>
+      <w:r>
+        <w:rPr>
+          <w:rFonts w:ascii="Helvetica Neue" w:eastAsia="Times New Roman" w:hAnsi="Helvetica Neue" w:cs="Times New Roman"/>
+          <w:b/>
+          <w:color w:val="2D3B45"/>
+          <w:lang w:val="en-US"/>
+        </w:rPr>
+        <w:t xml:space="preserve"> per postco</w:t>
+      </w:r>
+      <w:r>
+        <w:rPr>
+          <w:rFonts w:ascii="Helvetica Neue" w:eastAsia="Times New Roman" w:hAnsi="Helvetica Neue" w:cs="Times New Roman"/>
+          <w:b/>
+          <w:color w:val="2D3B45"/>
+          <w:lang w:val="en-US"/>
+        </w:rPr>
+        <w:t xml:space="preserve">de. </w:t>
+      </w:r>
+      <w:proofErr w:type="spellStart"/>
+      <w:r>
+        <w:rPr>
+          <w:rFonts w:ascii="Helvetica Neue" w:eastAsia="Times New Roman" w:hAnsi="Helvetica Neue" w:cs="Times New Roman"/>
+          <w:b/>
+          <w:color w:val="2D3B45"/>
+          <w:lang w:val="en-US"/>
+        </w:rPr>
+        <w:t>Hier</w:t>
+      </w:r>
+      <w:proofErr w:type="spellEnd"/>
+      <w:r>
+        <w:rPr>
+          <w:rFonts w:ascii="Helvetica Neue" w:eastAsia="Times New Roman" w:hAnsi="Helvetica Neue" w:cs="Times New Roman"/>
+          <w:b/>
+          <w:color w:val="2D3B45"/>
+          <w:lang w:val="en-US"/>
+        </w:rPr>
+        <w:t xml:space="preserve"> is </w:t>
+      </w:r>
+      <w:proofErr w:type="spellStart"/>
+      <w:r>
+        <w:rPr>
+          <w:rFonts w:ascii="Helvetica Neue" w:eastAsia="Times New Roman" w:hAnsi="Helvetica Neue" w:cs="Times New Roman"/>
+          <w:b/>
+          <w:color w:val="2D3B45"/>
+          <w:lang w:val="en-US"/>
+        </w:rPr>
+        <w:t>te</w:t>
+      </w:r>
+      <w:proofErr w:type="spellEnd"/>
+      <w:r>
+        <w:rPr>
+          <w:rFonts w:ascii="Helvetica Neue" w:eastAsia="Times New Roman" w:hAnsi="Helvetica Neue" w:cs="Times New Roman"/>
+          <w:b/>
+          <w:color w:val="2D3B45"/>
+          <w:lang w:val="en-US"/>
+        </w:rPr>
+        <w:t xml:space="preserve"> </w:t>
+      </w:r>
+      <w:proofErr w:type="spellStart"/>
+      <w:r>
+        <w:rPr>
+          <w:rFonts w:ascii="Helvetica Neue" w:eastAsia="Times New Roman" w:hAnsi="Helvetica Neue" w:cs="Times New Roman"/>
+          <w:b/>
+          <w:color w:val="2D3B45"/>
+          <w:lang w:val="en-US"/>
+        </w:rPr>
+        <w:t>zien</w:t>
+      </w:r>
+      <w:proofErr w:type="spellEnd"/>
+      <w:r>
+        <w:rPr>
+          <w:rFonts w:ascii="Helvetica Neue" w:eastAsia="Times New Roman" w:hAnsi="Helvetica Neue" w:cs="Times New Roman"/>
+          <w:b/>
+          <w:color w:val="2D3B45"/>
+          <w:lang w:val="en-US"/>
+        </w:rPr>
+        <w:t xml:space="preserve"> </w:t>
+      </w:r>
+      <w:proofErr w:type="spellStart"/>
+      <w:r>
+        <w:rPr>
+          <w:rFonts w:ascii="Helvetica Neue" w:eastAsia="Times New Roman" w:hAnsi="Helvetica Neue" w:cs="Times New Roman"/>
+          <w:b/>
+          <w:color w:val="2D3B45"/>
+          <w:lang w:val="en-US"/>
+        </w:rPr>
+        <w:t>dat</w:t>
+      </w:r>
+      <w:proofErr w:type="spellEnd"/>
+      <w:r>
+        <w:rPr>
+          <w:rFonts w:ascii="Helvetica Neue" w:eastAsia="Times New Roman" w:hAnsi="Helvetica Neue" w:cs="Times New Roman"/>
+          <w:b/>
+          <w:color w:val="2D3B45"/>
+          <w:lang w:val="en-US"/>
+        </w:rPr>
+        <w:t xml:space="preserve"> </w:t>
+      </w:r>
+      <w:proofErr w:type="spellStart"/>
+      <w:r>
+        <w:rPr>
+          <w:rFonts w:ascii="Helvetica Neue" w:eastAsia="Times New Roman" w:hAnsi="Helvetica Neue" w:cs="Times New Roman"/>
+          <w:b/>
+          <w:color w:val="2D3B45"/>
+          <w:lang w:val="en-US"/>
+        </w:rPr>
+        <w:t>er</w:t>
+      </w:r>
+      <w:proofErr w:type="spellEnd"/>
+      <w:r>
+        <w:rPr>
+          <w:rFonts w:ascii="Helvetica Neue" w:eastAsia="Times New Roman" w:hAnsi="Helvetica Neue" w:cs="Times New Roman"/>
+          <w:b/>
+          <w:color w:val="2D3B45"/>
+          <w:lang w:val="en-US"/>
+        </w:rPr>
+        <w:t xml:space="preserve"> in de </w:t>
+      </w:r>
+      <w:proofErr w:type="spellStart"/>
+      <w:r>
+        <w:rPr>
+          <w:rFonts w:ascii="Helvetica Neue" w:eastAsia="Times New Roman" w:hAnsi="Helvetica Neue" w:cs="Times New Roman"/>
+          <w:b/>
+          <w:color w:val="2D3B45"/>
+          <w:lang w:val="en-US"/>
+        </w:rPr>
+        <w:t>luxere</w:t>
+      </w:r>
+      <w:proofErr w:type="spellEnd"/>
+      <w:r>
+        <w:rPr>
+          <w:rFonts w:ascii="Helvetica Neue" w:eastAsia="Times New Roman" w:hAnsi="Helvetica Neue" w:cs="Times New Roman"/>
+          <w:b/>
+          <w:color w:val="2D3B45"/>
+          <w:lang w:val="en-US"/>
+        </w:rPr>
+        <w:t xml:space="preserve"> </w:t>
+      </w:r>
+      <w:proofErr w:type="spellStart"/>
+      <w:r>
+        <w:rPr>
+          <w:rFonts w:ascii="Helvetica Neue" w:eastAsia="Times New Roman" w:hAnsi="Helvetica Neue" w:cs="Times New Roman"/>
+          <w:b/>
+          <w:color w:val="2D3B45"/>
+          <w:lang w:val="en-US"/>
+        </w:rPr>
+        <w:t>buurten</w:t>
+      </w:r>
+      <w:proofErr w:type="spellEnd"/>
+      <w:r>
+        <w:rPr>
+          <w:rFonts w:ascii="Helvetica Neue" w:eastAsia="Times New Roman" w:hAnsi="Helvetica Neue" w:cs="Times New Roman"/>
+          <w:b/>
+          <w:color w:val="2D3B45"/>
+          <w:lang w:val="en-US"/>
+        </w:rPr>
+        <w:t xml:space="preserve">, </w:t>
+      </w:r>
+      <w:proofErr w:type="spellStart"/>
+      <w:r>
+        <w:rPr>
+          <w:rFonts w:ascii="Helvetica Neue" w:eastAsia="Times New Roman" w:hAnsi="Helvetica Neue" w:cs="Times New Roman"/>
+          <w:b/>
+          <w:color w:val="2D3B45"/>
+          <w:lang w:val="en-US"/>
+        </w:rPr>
+        <w:t>denk</w:t>
+      </w:r>
+      <w:proofErr w:type="spellEnd"/>
+      <w:r>
+        <w:rPr>
+          <w:rFonts w:ascii="Helvetica Neue" w:eastAsia="Times New Roman" w:hAnsi="Helvetica Neue" w:cs="Times New Roman"/>
+          <w:b/>
+          <w:color w:val="2D3B45"/>
+          <w:lang w:val="en-US"/>
+        </w:rPr>
+        <w:t xml:space="preserve"> </w:t>
+      </w:r>
+      <w:proofErr w:type="spellStart"/>
+      <w:r>
+        <w:rPr>
+          <w:rFonts w:ascii="Helvetica Neue" w:eastAsia="Times New Roman" w:hAnsi="Helvetica Neue" w:cs="Times New Roman"/>
+          <w:b/>
+          <w:color w:val="2D3B45"/>
+          <w:lang w:val="en-US"/>
+        </w:rPr>
+        <w:t>aan</w:t>
+      </w:r>
+      <w:proofErr w:type="spellEnd"/>
+      <w:r>
+        <w:rPr>
+          <w:rFonts w:ascii="Helvetica Neue" w:eastAsia="Times New Roman" w:hAnsi="Helvetica Neue" w:cs="Times New Roman"/>
+          <w:b/>
+          <w:color w:val="2D3B45"/>
+          <w:lang w:val="en-US"/>
+        </w:rPr>
+        <w:t xml:space="preserve"> Amsterdam-Zuid </w:t>
+      </w:r>
+      <w:proofErr w:type="spellStart"/>
+      <w:r>
+        <w:rPr>
+          <w:rFonts w:ascii="Helvetica Neue" w:eastAsia="Times New Roman" w:hAnsi="Helvetica Neue" w:cs="Times New Roman"/>
+          <w:b/>
+          <w:color w:val="2D3B45"/>
+          <w:lang w:val="en-US"/>
+        </w:rPr>
+        <w:t>en</w:t>
+      </w:r>
+      <w:proofErr w:type="spellEnd"/>
+      <w:r>
+        <w:rPr>
+          <w:rFonts w:ascii="Helvetica Neue" w:eastAsia="Times New Roman" w:hAnsi="Helvetica Neue" w:cs="Times New Roman"/>
+          <w:b/>
+          <w:color w:val="2D3B45"/>
+          <w:lang w:val="en-US"/>
+        </w:rPr>
+        <w:t xml:space="preserve"> </w:t>
+      </w:r>
+      <w:proofErr w:type="spellStart"/>
+      <w:r>
+        <w:rPr>
+          <w:rFonts w:ascii="Helvetica Neue" w:eastAsia="Times New Roman" w:hAnsi="Helvetica Neue" w:cs="Times New Roman"/>
+          <w:b/>
+          <w:color w:val="2D3B45"/>
+          <w:lang w:val="en-US"/>
+        </w:rPr>
+        <w:t>bijvoorbeeld</w:t>
+      </w:r>
+      <w:proofErr w:type="spellEnd"/>
+      <w:r>
+        <w:rPr>
+          <w:rFonts w:ascii="Helvetica Neue" w:eastAsia="Times New Roman" w:hAnsi="Helvetica Neue" w:cs="Times New Roman"/>
+          <w:b/>
+          <w:color w:val="2D3B45"/>
+          <w:lang w:val="en-US"/>
+        </w:rPr>
+        <w:t xml:space="preserve"> de </w:t>
+      </w:r>
+      <w:proofErr w:type="spellStart"/>
+      <w:r>
+        <w:rPr>
+          <w:rFonts w:ascii="Helvetica Neue" w:eastAsia="Times New Roman" w:hAnsi="Helvetica Neue" w:cs="Times New Roman"/>
+          <w:b/>
+          <w:color w:val="2D3B45"/>
+          <w:lang w:val="en-US"/>
+        </w:rPr>
+        <w:t>buurt</w:t>
+      </w:r>
+      <w:proofErr w:type="spellEnd"/>
+      <w:r>
+        <w:rPr>
+          <w:rFonts w:ascii="Helvetica Neue" w:eastAsia="Times New Roman" w:hAnsi="Helvetica Neue" w:cs="Times New Roman"/>
+          <w:b/>
+          <w:color w:val="2D3B45"/>
+          <w:lang w:val="en-US"/>
+        </w:rPr>
+        <w:t xml:space="preserve"> </w:t>
+      </w:r>
+      <w:proofErr w:type="spellStart"/>
+      <w:r>
+        <w:rPr>
+          <w:rFonts w:ascii="Helvetica Neue" w:eastAsia="Times New Roman" w:hAnsi="Helvetica Neue" w:cs="Times New Roman"/>
+          <w:b/>
+          <w:color w:val="2D3B45"/>
+          <w:lang w:val="en-US"/>
+        </w:rPr>
+        <w:t>rondt</w:t>
+      </w:r>
+      <w:proofErr w:type="spellEnd"/>
+      <w:r>
+        <w:rPr>
+          <w:rFonts w:ascii="Helvetica Neue" w:eastAsia="Times New Roman" w:hAnsi="Helvetica Neue" w:cs="Times New Roman"/>
+          <w:b/>
+          <w:color w:val="2D3B45"/>
+          <w:lang w:val="en-US"/>
+        </w:rPr>
+        <w:t xml:space="preserve"> het </w:t>
+      </w:r>
+      <w:proofErr w:type="spellStart"/>
+      <w:r>
+        <w:rPr>
+          <w:rFonts w:ascii="Helvetica Neue" w:eastAsia="Times New Roman" w:hAnsi="Helvetica Neue" w:cs="Times New Roman"/>
+          <w:b/>
+          <w:color w:val="2D3B45"/>
+          <w:lang w:val="en-US"/>
+        </w:rPr>
+        <w:t>leidseplein</w:t>
+      </w:r>
+      <w:proofErr w:type="spellEnd"/>
+      <w:r>
+        <w:rPr>
+          <w:rFonts w:ascii="Helvetica Neue" w:eastAsia="Times New Roman" w:hAnsi="Helvetica Neue" w:cs="Times New Roman"/>
+          <w:b/>
+          <w:color w:val="2D3B45"/>
+          <w:lang w:val="en-US"/>
+        </w:rPr>
+        <w:t xml:space="preserve">, </w:t>
+      </w:r>
+      <w:proofErr w:type="spellStart"/>
+      <w:r>
+        <w:rPr>
+          <w:rFonts w:ascii="Helvetica Neue" w:eastAsia="Times New Roman" w:hAnsi="Helvetica Neue" w:cs="Times New Roman"/>
+          <w:b/>
+          <w:color w:val="2D3B45"/>
+          <w:lang w:val="en-US"/>
+        </w:rPr>
+        <w:t>waar</w:t>
+      </w:r>
+      <w:proofErr w:type="spellEnd"/>
+      <w:r>
+        <w:rPr>
+          <w:rFonts w:ascii="Helvetica Neue" w:eastAsia="Times New Roman" w:hAnsi="Helvetica Neue" w:cs="Times New Roman"/>
+          <w:b/>
+          <w:color w:val="2D3B45"/>
+          <w:lang w:val="en-US"/>
+        </w:rPr>
+        <w:t xml:space="preserve"> </w:t>
+      </w:r>
+      <w:proofErr w:type="spellStart"/>
+      <w:r>
+        <w:rPr>
+          <w:rFonts w:ascii="Helvetica Neue" w:eastAsia="Times New Roman" w:hAnsi="Helvetica Neue" w:cs="Times New Roman"/>
+          <w:b/>
+          <w:color w:val="2D3B45"/>
+          <w:lang w:val="en-US"/>
+        </w:rPr>
+        <w:t>ook</w:t>
+      </w:r>
+      <w:proofErr w:type="spellEnd"/>
+      <w:r>
+        <w:rPr>
+          <w:rFonts w:ascii="Helvetica Neue" w:eastAsia="Times New Roman" w:hAnsi="Helvetica Neue" w:cs="Times New Roman"/>
+          <w:b/>
+          <w:color w:val="2D3B45"/>
+          <w:lang w:val="en-US"/>
+        </w:rPr>
+        <w:t xml:space="preserve"> het </w:t>
+      </w:r>
+      <w:proofErr w:type="spellStart"/>
+      <w:r>
+        <w:rPr>
+          <w:rFonts w:ascii="Helvetica Neue" w:eastAsia="Times New Roman" w:hAnsi="Helvetica Neue" w:cs="Times New Roman"/>
+          <w:b/>
+          <w:color w:val="2D3B45"/>
+          <w:lang w:val="en-US"/>
+        </w:rPr>
+        <w:t>gemiddeld</w:t>
+      </w:r>
+      <w:proofErr w:type="spellEnd"/>
+      <w:r>
+        <w:rPr>
+          <w:rFonts w:ascii="Helvetica Neue" w:eastAsia="Times New Roman" w:hAnsi="Helvetica Neue" w:cs="Times New Roman"/>
+          <w:b/>
+          <w:color w:val="2D3B45"/>
+          <w:lang w:val="en-US"/>
+        </w:rPr>
+        <w:t xml:space="preserve"> </w:t>
+      </w:r>
+      <w:proofErr w:type="spellStart"/>
+      <w:r>
+        <w:rPr>
+          <w:rFonts w:ascii="Helvetica Neue" w:eastAsia="Times New Roman" w:hAnsi="Helvetica Neue" w:cs="Times New Roman"/>
+          <w:b/>
+          <w:color w:val="2D3B45"/>
+          <w:lang w:val="en-US"/>
+        </w:rPr>
+        <w:t>inkomen</w:t>
+      </w:r>
+      <w:proofErr w:type="spellEnd"/>
+      <w:r>
+        <w:rPr>
+          <w:rFonts w:ascii="Helvetica Neue" w:eastAsia="Times New Roman" w:hAnsi="Helvetica Neue" w:cs="Times New Roman"/>
+          <w:b/>
+          <w:color w:val="2D3B45"/>
+          <w:lang w:val="en-US"/>
+        </w:rPr>
+        <w:t xml:space="preserve"> per </w:t>
+      </w:r>
+      <w:proofErr w:type="spellStart"/>
+      <w:r>
+        <w:rPr>
+          <w:rFonts w:ascii="Helvetica Neue" w:eastAsia="Times New Roman" w:hAnsi="Helvetica Neue" w:cs="Times New Roman"/>
+          <w:b/>
+          <w:color w:val="2D3B45"/>
+          <w:lang w:val="en-US"/>
+        </w:rPr>
+        <w:t>persoon</w:t>
+      </w:r>
+      <w:proofErr w:type="spellEnd"/>
+      <w:r>
+        <w:rPr>
+          <w:rFonts w:ascii="Helvetica Neue" w:eastAsia="Times New Roman" w:hAnsi="Helvetica Neue" w:cs="Times New Roman"/>
+          <w:b/>
+          <w:color w:val="2D3B45"/>
+          <w:lang w:val="en-US"/>
+        </w:rPr>
+        <w:t xml:space="preserve"> per </w:t>
+      </w:r>
+      <w:proofErr w:type="spellStart"/>
+      <w:r>
+        <w:rPr>
+          <w:rFonts w:ascii="Helvetica Neue" w:eastAsia="Times New Roman" w:hAnsi="Helvetica Neue" w:cs="Times New Roman"/>
+          <w:b/>
+          <w:color w:val="2D3B45"/>
+          <w:lang w:val="en-US"/>
+        </w:rPr>
+        <w:t>jaar</w:t>
+      </w:r>
+      <w:proofErr w:type="spellEnd"/>
+      <w:r>
+        <w:rPr>
+          <w:rFonts w:ascii="Helvetica Neue" w:eastAsia="Times New Roman" w:hAnsi="Helvetica Neue" w:cs="Times New Roman"/>
+          <w:b/>
+          <w:color w:val="2D3B45"/>
+          <w:lang w:val="en-US"/>
+        </w:rPr>
+        <w:t xml:space="preserve"> </w:t>
+      </w:r>
+      <w:proofErr w:type="spellStart"/>
+      <w:r>
+        <w:rPr>
+          <w:rFonts w:ascii="Helvetica Neue" w:eastAsia="Times New Roman" w:hAnsi="Helvetica Neue" w:cs="Times New Roman"/>
+          <w:b/>
+          <w:color w:val="2D3B45"/>
+          <w:lang w:val="en-US"/>
+        </w:rPr>
+        <w:t>hoog</w:t>
+      </w:r>
+      <w:proofErr w:type="spellEnd"/>
+      <w:r>
+        <w:rPr>
+          <w:rFonts w:ascii="Helvetica Neue" w:eastAsia="Times New Roman" w:hAnsi="Helvetica Neue" w:cs="Times New Roman"/>
+          <w:b/>
+          <w:color w:val="2D3B45"/>
+          <w:lang w:val="en-US"/>
+        </w:rPr>
+        <w:t xml:space="preserve"> </w:t>
+      </w:r>
+      <w:proofErr w:type="spellStart"/>
+      <w:r>
+        <w:rPr>
+          <w:rFonts w:ascii="Helvetica Neue" w:eastAsia="Times New Roman" w:hAnsi="Helvetica Neue" w:cs="Times New Roman"/>
+          <w:b/>
+          <w:color w:val="2D3B45"/>
+          <w:lang w:val="en-US"/>
+        </w:rPr>
+        <w:t>ligt</w:t>
+      </w:r>
+      <w:proofErr w:type="spellEnd"/>
+      <w:r>
+        <w:rPr>
+          <w:rFonts w:ascii="Helvetica Neue" w:eastAsia="Times New Roman" w:hAnsi="Helvetica Neue" w:cs="Times New Roman"/>
+          <w:b/>
+          <w:color w:val="2D3B45"/>
+          <w:lang w:val="en-US"/>
+        </w:rPr>
+        <w:t xml:space="preserve">. </w:t>
+      </w:r>
+      <w:r>
+        <w:rPr>
+          <w:rFonts w:ascii="Helvetica Neue" w:eastAsia="Times New Roman" w:hAnsi="Helvetica Neue" w:cs="Times New Roman"/>
+          <w:b/>
+          <w:color w:val="2D3B45"/>
+          <w:lang w:val="en-US"/>
+        </w:rPr>
+        <w:t xml:space="preserve">Meer </w:t>
+      </w:r>
+      <w:proofErr w:type="spellStart"/>
+      <w:r>
+        <w:rPr>
+          <w:rFonts w:ascii="Helvetica Neue" w:eastAsia="Times New Roman" w:hAnsi="Helvetica Neue" w:cs="Times New Roman"/>
+          <w:b/>
+          <w:color w:val="2D3B45"/>
+          <w:lang w:val="en-US"/>
+        </w:rPr>
+        <w:t>verbruikt</w:t>
+      </w:r>
+      <w:proofErr w:type="spellEnd"/>
+      <w:r>
+        <w:rPr>
+          <w:rFonts w:ascii="Helvetica Neue" w:eastAsia="Times New Roman" w:hAnsi="Helvetica Neue" w:cs="Times New Roman"/>
+          <w:b/>
+          <w:color w:val="2D3B45"/>
+          <w:lang w:val="en-US"/>
+        </w:rPr>
+        <w:t xml:space="preserve"> </w:t>
+      </w:r>
+      <w:proofErr w:type="spellStart"/>
+      <w:r>
+        <w:rPr>
+          <w:rFonts w:ascii="Helvetica Neue" w:eastAsia="Times New Roman" w:hAnsi="Helvetica Neue" w:cs="Times New Roman"/>
+          <w:b/>
+          <w:color w:val="2D3B45"/>
+          <w:lang w:val="en-US"/>
+        </w:rPr>
+        <w:t>wordt</w:t>
+      </w:r>
+      <w:proofErr w:type="spellEnd"/>
+      <w:r>
+        <w:rPr>
+          <w:rFonts w:ascii="Helvetica Neue" w:eastAsia="Times New Roman" w:hAnsi="Helvetica Neue" w:cs="Times New Roman"/>
+          <w:b/>
+          <w:color w:val="2D3B45"/>
+          <w:lang w:val="en-US"/>
+        </w:rPr>
+        <w:t xml:space="preserve"> </w:t>
+      </w:r>
+      <w:proofErr w:type="spellStart"/>
+      <w:r>
+        <w:rPr>
+          <w:rFonts w:ascii="Helvetica Neue" w:eastAsia="Times New Roman" w:hAnsi="Helvetica Neue" w:cs="Times New Roman"/>
+          <w:b/>
+          <w:color w:val="2D3B45"/>
+          <w:lang w:val="en-US"/>
+        </w:rPr>
+        <w:t>dan</w:t>
+      </w:r>
+      <w:proofErr w:type="spellEnd"/>
+      <w:r>
+        <w:rPr>
+          <w:rFonts w:ascii="Helvetica Neue" w:eastAsia="Times New Roman" w:hAnsi="Helvetica Neue" w:cs="Times New Roman"/>
+          <w:b/>
+          <w:color w:val="2D3B45"/>
+          <w:lang w:val="en-US"/>
+        </w:rPr>
+        <w:t xml:space="preserve"> </w:t>
+      </w:r>
+      <w:proofErr w:type="spellStart"/>
+      <w:r>
+        <w:rPr>
+          <w:rFonts w:ascii="Helvetica Neue" w:eastAsia="Times New Roman" w:hAnsi="Helvetica Neue" w:cs="Times New Roman"/>
+          <w:b/>
+          <w:color w:val="2D3B45"/>
+          <w:lang w:val="en-US"/>
+        </w:rPr>
+        <w:t>dat</w:t>
+      </w:r>
+      <w:proofErr w:type="spellEnd"/>
+      <w:r>
+        <w:rPr>
+          <w:rFonts w:ascii="Helvetica Neue" w:eastAsia="Times New Roman" w:hAnsi="Helvetica Neue" w:cs="Times New Roman"/>
+          <w:b/>
+          <w:color w:val="2D3B45"/>
+          <w:lang w:val="en-US"/>
+        </w:rPr>
+        <w:t xml:space="preserve"> door de </w:t>
+      </w:r>
+      <w:proofErr w:type="spellStart"/>
+      <w:r>
+        <w:rPr>
+          <w:rFonts w:ascii="Helvetica Neue" w:eastAsia="Times New Roman" w:hAnsi="Helvetica Neue" w:cs="Times New Roman"/>
+          <w:b/>
+          <w:color w:val="2D3B45"/>
+          <w:lang w:val="en-US"/>
+        </w:rPr>
+        <w:t>gemiddeld</w:t>
+      </w:r>
+      <w:proofErr w:type="spellEnd"/>
+      <w:r>
+        <w:rPr>
+          <w:rFonts w:ascii="Helvetica Neue" w:eastAsia="Times New Roman" w:hAnsi="Helvetica Neue" w:cs="Times New Roman"/>
+          <w:b/>
+          <w:color w:val="2D3B45"/>
+          <w:lang w:val="en-US"/>
+        </w:rPr>
+        <w:t xml:space="preserve"> </w:t>
+      </w:r>
+      <w:proofErr w:type="spellStart"/>
+      <w:r>
+        <w:rPr>
+          <w:rFonts w:ascii="Helvetica Neue" w:eastAsia="Times New Roman" w:hAnsi="Helvetica Neue" w:cs="Times New Roman"/>
+          <w:b/>
+          <w:color w:val="2D3B45"/>
+          <w:lang w:val="en-US"/>
+        </w:rPr>
+        <w:t>lage</w:t>
+      </w:r>
+      <w:proofErr w:type="spellEnd"/>
+      <w:r>
+        <w:rPr>
+          <w:rFonts w:ascii="Helvetica Neue" w:eastAsia="Times New Roman" w:hAnsi="Helvetica Neue" w:cs="Times New Roman"/>
+          <w:b/>
+          <w:color w:val="2D3B45"/>
+          <w:lang w:val="en-US"/>
+        </w:rPr>
+        <w:t xml:space="preserve"> </w:t>
+      </w:r>
+      <w:proofErr w:type="spellStart"/>
+      <w:r>
+        <w:rPr>
+          <w:rFonts w:ascii="Helvetica Neue" w:eastAsia="Times New Roman" w:hAnsi="Helvetica Neue" w:cs="Times New Roman"/>
+          <w:b/>
+          <w:color w:val="2D3B45"/>
+          <w:lang w:val="en-US"/>
+        </w:rPr>
+        <w:t>inkomen</w:t>
+      </w:r>
+      <w:proofErr w:type="spellEnd"/>
+      <w:r>
+        <w:rPr>
+          <w:rFonts w:ascii="Helvetica Neue" w:eastAsia="Times New Roman" w:hAnsi="Helvetica Neue" w:cs="Times New Roman"/>
+          <w:b/>
+          <w:color w:val="2D3B45"/>
+          <w:lang w:val="en-US"/>
+        </w:rPr>
+        <w:t xml:space="preserve"> (</w:t>
+      </w:r>
+      <w:proofErr w:type="spellStart"/>
+      <w:r>
+        <w:rPr>
+          <w:rFonts w:ascii="Helvetica Neue" w:eastAsia="Times New Roman" w:hAnsi="Helvetica Neue" w:cs="Times New Roman"/>
+          <w:b/>
+          <w:color w:val="2D3B45"/>
+          <w:lang w:val="en-US"/>
+        </w:rPr>
+        <w:t>en</w:t>
+      </w:r>
+      <w:proofErr w:type="spellEnd"/>
+      <w:r>
+        <w:rPr>
+          <w:rFonts w:ascii="Helvetica Neue" w:eastAsia="Times New Roman" w:hAnsi="Helvetica Neue" w:cs="Times New Roman"/>
+          <w:b/>
+          <w:color w:val="2D3B45"/>
+          <w:lang w:val="en-US"/>
+        </w:rPr>
+        <w:t xml:space="preserve"> </w:t>
+      </w:r>
+      <w:proofErr w:type="spellStart"/>
+      <w:r>
+        <w:rPr>
+          <w:rFonts w:ascii="Helvetica Neue" w:eastAsia="Times New Roman" w:hAnsi="Helvetica Neue" w:cs="Times New Roman"/>
+          <w:b/>
+          <w:color w:val="2D3B45"/>
+          <w:lang w:val="en-US"/>
+        </w:rPr>
+        <w:t>dus</w:t>
+      </w:r>
+      <w:proofErr w:type="spellEnd"/>
+      <w:r>
+        <w:rPr>
+          <w:rFonts w:ascii="Helvetica Neue" w:eastAsia="Times New Roman" w:hAnsi="Helvetica Neue" w:cs="Times New Roman"/>
+          <w:b/>
+          <w:color w:val="2D3B45"/>
+          <w:lang w:val="en-US"/>
+        </w:rPr>
+        <w:t xml:space="preserve"> </w:t>
+      </w:r>
+      <w:proofErr w:type="spellStart"/>
+      <w:r>
+        <w:rPr>
+          <w:rFonts w:ascii="Helvetica Neue" w:eastAsia="Times New Roman" w:hAnsi="Helvetica Neue" w:cs="Times New Roman"/>
+          <w:b/>
+          <w:color w:val="2D3B45"/>
+          <w:lang w:val="en-US"/>
+        </w:rPr>
+        <w:t>armere</w:t>
+      </w:r>
+      <w:proofErr w:type="spellEnd"/>
+      <w:r>
+        <w:rPr>
+          <w:rFonts w:ascii="Helvetica Neue" w:eastAsia="Times New Roman" w:hAnsi="Helvetica Neue" w:cs="Times New Roman"/>
+          <w:b/>
+          <w:color w:val="2D3B45"/>
+          <w:lang w:val="en-US"/>
+        </w:rPr>
+        <w:t xml:space="preserve"> </w:t>
+      </w:r>
+      <w:proofErr w:type="spellStart"/>
+      <w:r>
+        <w:rPr>
+          <w:rFonts w:ascii="Helvetica Neue" w:eastAsia="Times New Roman" w:hAnsi="Helvetica Neue" w:cs="Times New Roman"/>
+          <w:b/>
+          <w:color w:val="2D3B45"/>
+          <w:lang w:val="en-US"/>
+        </w:rPr>
+        <w:t>buurten</w:t>
+      </w:r>
+      <w:proofErr w:type="spellEnd"/>
+      <w:r>
+        <w:rPr>
+          <w:rFonts w:ascii="Helvetica Neue" w:eastAsia="Times New Roman" w:hAnsi="Helvetica Neue" w:cs="Times New Roman"/>
+          <w:b/>
+          <w:color w:val="2D3B45"/>
+          <w:lang w:val="en-US"/>
+        </w:rPr>
+        <w:t xml:space="preserve">) </w:t>
+      </w:r>
+      <w:proofErr w:type="spellStart"/>
+      <w:r>
+        <w:rPr>
+          <w:rFonts w:ascii="Helvetica Neue" w:eastAsia="Times New Roman" w:hAnsi="Helvetica Neue" w:cs="Times New Roman"/>
+          <w:b/>
+          <w:color w:val="2D3B45"/>
+          <w:lang w:val="en-US"/>
+        </w:rPr>
+        <w:t>gedaan</w:t>
+      </w:r>
+      <w:proofErr w:type="spellEnd"/>
+      <w:r>
+        <w:rPr>
+          <w:rFonts w:ascii="Helvetica Neue" w:eastAsia="Times New Roman" w:hAnsi="Helvetica Neue" w:cs="Times New Roman"/>
+          <w:b/>
+          <w:color w:val="2D3B45"/>
+          <w:lang w:val="en-US"/>
+        </w:rPr>
+        <w:t xml:space="preserve"> </w:t>
+      </w:r>
+      <w:proofErr w:type="spellStart"/>
+      <w:r>
+        <w:rPr>
+          <w:rFonts w:ascii="Helvetica Neue" w:eastAsia="Times New Roman" w:hAnsi="Helvetica Neue" w:cs="Times New Roman"/>
+          <w:b/>
+          <w:color w:val="2D3B45"/>
+          <w:lang w:val="en-US"/>
+        </w:rPr>
+        <w:t>wordt</w:t>
+      </w:r>
+      <w:proofErr w:type="spellEnd"/>
+      <w:r>
+        <w:rPr>
+          <w:rFonts w:ascii="Helvetica Neue" w:eastAsia="Times New Roman" w:hAnsi="Helvetica Neue" w:cs="Times New Roman"/>
+          <w:b/>
+          <w:color w:val="2D3B45"/>
+          <w:lang w:val="en-US"/>
+        </w:rPr>
+        <w:t xml:space="preserve">. </w:t>
+      </w:r>
+      <w:proofErr w:type="spellStart"/>
+      <w:r>
+        <w:rPr>
+          <w:rFonts w:ascii="Helvetica Neue" w:eastAsia="Times New Roman" w:hAnsi="Helvetica Neue" w:cs="Times New Roman"/>
+          <w:b/>
+          <w:color w:val="2D3B45"/>
+          <w:lang w:val="en-US"/>
+        </w:rPr>
+        <w:t>Hier</w:t>
+      </w:r>
+      <w:proofErr w:type="spellEnd"/>
+      <w:r>
+        <w:rPr>
+          <w:rFonts w:ascii="Helvetica Neue" w:eastAsia="Times New Roman" w:hAnsi="Helvetica Neue" w:cs="Times New Roman"/>
+          <w:b/>
+          <w:color w:val="2D3B45"/>
+          <w:lang w:val="en-US"/>
+        </w:rPr>
+        <w:t xml:space="preserve"> was </w:t>
+      </w:r>
+      <w:proofErr w:type="spellStart"/>
+      <w:r>
+        <w:rPr>
+          <w:rFonts w:ascii="Helvetica Neue" w:eastAsia="Times New Roman" w:hAnsi="Helvetica Neue" w:cs="Times New Roman"/>
+          <w:b/>
+          <w:color w:val="2D3B45"/>
+          <w:lang w:val="en-US"/>
+        </w:rPr>
+        <w:t>één</w:t>
+      </w:r>
+      <w:proofErr w:type="spellEnd"/>
+      <w:r>
+        <w:rPr>
+          <w:rFonts w:ascii="Helvetica Neue" w:eastAsia="Times New Roman" w:hAnsi="Helvetica Neue" w:cs="Times New Roman"/>
+          <w:b/>
+          <w:color w:val="2D3B45"/>
+          <w:lang w:val="en-US"/>
+        </w:rPr>
+        <w:t xml:space="preserve"> </w:t>
+      </w:r>
+      <w:proofErr w:type="spellStart"/>
+      <w:r>
+        <w:rPr>
+          <w:rFonts w:ascii="Helvetica Neue" w:eastAsia="Times New Roman" w:hAnsi="Helvetica Neue" w:cs="Times New Roman"/>
+          <w:b/>
+          <w:color w:val="2D3B45"/>
+          <w:lang w:val="en-US"/>
+        </w:rPr>
+        <w:t>uitschieter</w:t>
+      </w:r>
+      <w:proofErr w:type="spellEnd"/>
+      <w:r>
+        <w:rPr>
+          <w:rFonts w:ascii="Helvetica Neue" w:eastAsia="Times New Roman" w:hAnsi="Helvetica Neue" w:cs="Times New Roman"/>
+          <w:b/>
+          <w:color w:val="2D3B45"/>
+          <w:lang w:val="en-US"/>
+        </w:rPr>
+        <w:t xml:space="preserve">, De Wallen. </w:t>
+      </w:r>
+      <w:proofErr w:type="spellStart"/>
+      <w:r>
+        <w:rPr>
+          <w:rFonts w:ascii="Helvetica Neue" w:eastAsia="Times New Roman" w:hAnsi="Helvetica Neue" w:cs="Times New Roman"/>
+          <w:b/>
+          <w:color w:val="2D3B45"/>
+          <w:lang w:val="en-US"/>
+        </w:rPr>
+        <w:t>Dit</w:t>
+      </w:r>
+      <w:proofErr w:type="spellEnd"/>
+      <w:r>
+        <w:rPr>
+          <w:rFonts w:ascii="Helvetica Neue" w:eastAsia="Times New Roman" w:hAnsi="Helvetica Neue" w:cs="Times New Roman"/>
+          <w:b/>
+          <w:color w:val="2D3B45"/>
+          <w:lang w:val="en-US"/>
+        </w:rPr>
+        <w:t xml:space="preserve"> is </w:t>
+      </w:r>
+      <w:proofErr w:type="spellStart"/>
+      <w:r>
+        <w:rPr>
+          <w:rFonts w:ascii="Helvetica Neue" w:eastAsia="Times New Roman" w:hAnsi="Helvetica Neue" w:cs="Times New Roman"/>
+          <w:b/>
+          <w:color w:val="2D3B45"/>
+          <w:lang w:val="en-US"/>
+        </w:rPr>
+        <w:t>een</w:t>
+      </w:r>
+      <w:proofErr w:type="spellEnd"/>
+      <w:r>
+        <w:rPr>
+          <w:rFonts w:ascii="Helvetica Neue" w:eastAsia="Times New Roman" w:hAnsi="Helvetica Neue" w:cs="Times New Roman"/>
+          <w:b/>
+          <w:color w:val="2D3B45"/>
+          <w:lang w:val="en-US"/>
+        </w:rPr>
+        <w:t xml:space="preserve"> </w:t>
+      </w:r>
+      <w:proofErr w:type="spellStart"/>
+      <w:r>
+        <w:rPr>
+          <w:rFonts w:ascii="Helvetica Neue" w:eastAsia="Times New Roman" w:hAnsi="Helvetica Neue" w:cs="Times New Roman"/>
+          <w:b/>
+          <w:color w:val="2D3B45"/>
+          <w:lang w:val="en-US"/>
+        </w:rPr>
+        <w:t>buurt</w:t>
+      </w:r>
+      <w:proofErr w:type="spellEnd"/>
+      <w:r>
+        <w:rPr>
+          <w:rFonts w:ascii="Helvetica Neue" w:eastAsia="Times New Roman" w:hAnsi="Helvetica Neue" w:cs="Times New Roman"/>
+          <w:b/>
+          <w:color w:val="2D3B45"/>
+          <w:lang w:val="en-US"/>
+        </w:rPr>
+        <w:t xml:space="preserve"> </w:t>
+      </w:r>
+      <w:proofErr w:type="spellStart"/>
+      <w:r>
+        <w:rPr>
+          <w:rFonts w:ascii="Helvetica Neue" w:eastAsia="Times New Roman" w:hAnsi="Helvetica Neue" w:cs="Times New Roman"/>
+          <w:b/>
+          <w:color w:val="2D3B45"/>
+          <w:lang w:val="en-US"/>
+        </w:rPr>
+        <w:t>waar</w:t>
+      </w:r>
+      <w:proofErr w:type="spellEnd"/>
+      <w:r>
+        <w:rPr>
+          <w:rFonts w:ascii="Helvetica Neue" w:eastAsia="Times New Roman" w:hAnsi="Helvetica Neue" w:cs="Times New Roman"/>
+          <w:b/>
+          <w:color w:val="2D3B45"/>
+          <w:lang w:val="en-US"/>
+        </w:rPr>
+        <w:t xml:space="preserve"> het </w:t>
+      </w:r>
+      <w:proofErr w:type="spellStart"/>
+      <w:r>
+        <w:rPr>
+          <w:rFonts w:ascii="Helvetica Neue" w:eastAsia="Times New Roman" w:hAnsi="Helvetica Neue" w:cs="Times New Roman"/>
+          <w:b/>
+          <w:color w:val="2D3B45"/>
+          <w:lang w:val="en-US"/>
+        </w:rPr>
+        <w:t>inkomen</w:t>
+      </w:r>
+      <w:proofErr w:type="spellEnd"/>
+      <w:r>
+        <w:rPr>
+          <w:rFonts w:ascii="Helvetica Neue" w:eastAsia="Times New Roman" w:hAnsi="Helvetica Neue" w:cs="Times New Roman"/>
+          <w:b/>
+          <w:color w:val="2D3B45"/>
+          <w:lang w:val="en-US"/>
+        </w:rPr>
+        <w:t xml:space="preserve"> </w:t>
+      </w:r>
+      <w:proofErr w:type="spellStart"/>
+      <w:r>
+        <w:rPr>
+          <w:rFonts w:ascii="Helvetica Neue" w:eastAsia="Times New Roman" w:hAnsi="Helvetica Neue" w:cs="Times New Roman"/>
+          <w:b/>
+          <w:color w:val="2D3B45"/>
+          <w:lang w:val="en-US"/>
+        </w:rPr>
+        <w:t>veel</w:t>
+      </w:r>
+      <w:proofErr w:type="spellEnd"/>
+      <w:r>
+        <w:rPr>
+          <w:rFonts w:ascii="Helvetica Neue" w:eastAsia="Times New Roman" w:hAnsi="Helvetica Neue" w:cs="Times New Roman"/>
+          <w:b/>
+          <w:color w:val="2D3B45"/>
+          <w:lang w:val="en-US"/>
+        </w:rPr>
+        <w:t xml:space="preserve"> lager </w:t>
+      </w:r>
+      <w:proofErr w:type="spellStart"/>
+      <w:r>
+        <w:rPr>
+          <w:rFonts w:ascii="Helvetica Neue" w:eastAsia="Times New Roman" w:hAnsi="Helvetica Neue" w:cs="Times New Roman"/>
+          <w:b/>
+          <w:color w:val="2D3B45"/>
+          <w:lang w:val="en-US"/>
+        </w:rPr>
+        <w:t>ligt</w:t>
+      </w:r>
+      <w:proofErr w:type="spellEnd"/>
+      <w:r>
+        <w:rPr>
+          <w:rFonts w:ascii="Helvetica Neue" w:eastAsia="Times New Roman" w:hAnsi="Helvetica Neue" w:cs="Times New Roman"/>
+          <w:b/>
+          <w:color w:val="2D3B45"/>
+          <w:lang w:val="en-US"/>
+        </w:rPr>
+        <w:t xml:space="preserve"> </w:t>
+      </w:r>
+      <w:proofErr w:type="spellStart"/>
+      <w:r>
+        <w:rPr>
+          <w:rFonts w:ascii="Helvetica Neue" w:eastAsia="Times New Roman" w:hAnsi="Helvetica Neue" w:cs="Times New Roman"/>
+          <w:b/>
+          <w:color w:val="2D3B45"/>
+          <w:lang w:val="en-US"/>
+        </w:rPr>
+        <w:t>dan</w:t>
+      </w:r>
+      <w:proofErr w:type="spellEnd"/>
+      <w:r>
+        <w:rPr>
+          <w:rFonts w:ascii="Helvetica Neue" w:eastAsia="Times New Roman" w:hAnsi="Helvetica Neue" w:cs="Times New Roman"/>
+          <w:b/>
+          <w:color w:val="2D3B45"/>
+          <w:lang w:val="en-US"/>
+        </w:rPr>
+        <w:t xml:space="preserve"> de rest van centrum Amsterdam, maar </w:t>
+      </w:r>
+      <w:proofErr w:type="spellStart"/>
+      <w:r>
+        <w:rPr>
+          <w:rFonts w:ascii="Helvetica Neue" w:eastAsia="Times New Roman" w:hAnsi="Helvetica Neue" w:cs="Times New Roman"/>
+          <w:b/>
+          <w:color w:val="2D3B45"/>
+          <w:lang w:val="en-US"/>
+        </w:rPr>
+        <w:t>hier</w:t>
+      </w:r>
+      <w:proofErr w:type="spellEnd"/>
+      <w:r>
+        <w:rPr>
+          <w:rFonts w:ascii="Helvetica Neue" w:eastAsia="Times New Roman" w:hAnsi="Helvetica Neue" w:cs="Times New Roman"/>
+          <w:b/>
+          <w:color w:val="2D3B45"/>
+          <w:lang w:val="en-US"/>
+        </w:rPr>
+        <w:t xml:space="preserve"> </w:t>
+      </w:r>
+      <w:proofErr w:type="spellStart"/>
+      <w:r>
+        <w:rPr>
+          <w:rFonts w:ascii="Helvetica Neue" w:eastAsia="Times New Roman" w:hAnsi="Helvetica Neue" w:cs="Times New Roman"/>
+          <w:b/>
+          <w:color w:val="2D3B45"/>
+          <w:lang w:val="en-US"/>
+        </w:rPr>
+        <w:t>wordt</w:t>
+      </w:r>
+      <w:proofErr w:type="spellEnd"/>
+      <w:r>
+        <w:rPr>
+          <w:rFonts w:ascii="Helvetica Neue" w:eastAsia="Times New Roman" w:hAnsi="Helvetica Neue" w:cs="Times New Roman"/>
+          <w:b/>
+          <w:color w:val="2D3B45"/>
+          <w:lang w:val="en-US"/>
+        </w:rPr>
+        <w:t xml:space="preserve"> </w:t>
+      </w:r>
+      <w:proofErr w:type="spellStart"/>
+      <w:r>
+        <w:rPr>
+          <w:rFonts w:ascii="Helvetica Neue" w:eastAsia="Times New Roman" w:hAnsi="Helvetica Neue" w:cs="Times New Roman"/>
+          <w:b/>
+          <w:color w:val="2D3B45"/>
+          <w:lang w:val="en-US"/>
+        </w:rPr>
+        <w:t>wel</w:t>
+      </w:r>
+      <w:proofErr w:type="spellEnd"/>
+      <w:r>
+        <w:rPr>
+          <w:rFonts w:ascii="Helvetica Neue" w:eastAsia="Times New Roman" w:hAnsi="Helvetica Neue" w:cs="Times New Roman"/>
+          <w:b/>
+          <w:color w:val="2D3B45"/>
+          <w:lang w:val="en-US"/>
+        </w:rPr>
+        <w:t xml:space="preserve"> heel erg </w:t>
+      </w:r>
+      <w:proofErr w:type="spellStart"/>
+      <w:r>
+        <w:rPr>
+          <w:rFonts w:ascii="Helvetica Neue" w:eastAsia="Times New Roman" w:hAnsi="Helvetica Neue" w:cs="Times New Roman"/>
+          <w:b/>
+          <w:color w:val="2D3B45"/>
+          <w:lang w:val="en-US"/>
+        </w:rPr>
+        <w:t>veel</w:t>
+      </w:r>
+      <w:proofErr w:type="spellEnd"/>
+      <w:r>
+        <w:rPr>
+          <w:rFonts w:ascii="Helvetica Neue" w:eastAsia="Times New Roman" w:hAnsi="Helvetica Neue" w:cs="Times New Roman"/>
+          <w:b/>
+          <w:color w:val="2D3B45"/>
+          <w:lang w:val="en-US"/>
+        </w:rPr>
+        <w:t xml:space="preserve"> </w:t>
+      </w:r>
+      <w:proofErr w:type="spellStart"/>
+      <w:r>
+        <w:rPr>
+          <w:rFonts w:ascii="Helvetica Neue" w:eastAsia="Times New Roman" w:hAnsi="Helvetica Neue" w:cs="Times New Roman"/>
+          <w:b/>
+          <w:color w:val="2D3B45"/>
+          <w:lang w:val="en-US"/>
+        </w:rPr>
+        <w:t>verbruikt</w:t>
+      </w:r>
+      <w:proofErr w:type="spellEnd"/>
+      <w:r>
+        <w:rPr>
+          <w:rFonts w:ascii="Helvetica Neue" w:eastAsia="Times New Roman" w:hAnsi="Helvetica Neue" w:cs="Times New Roman"/>
+          <w:b/>
+          <w:color w:val="2D3B45"/>
+          <w:lang w:val="en-US"/>
+        </w:rPr>
+        <w:t xml:space="preserve">. </w:t>
+      </w:r>
+      <w:proofErr w:type="spellStart"/>
+      <w:r>
+        <w:rPr>
+          <w:rFonts w:ascii="Helvetica Neue" w:eastAsia="Times New Roman" w:hAnsi="Helvetica Neue" w:cs="Times New Roman"/>
+          <w:b/>
+          <w:color w:val="2D3B45"/>
+          <w:lang w:val="en-US"/>
+        </w:rPr>
+        <w:t>Dit</w:t>
+      </w:r>
+      <w:proofErr w:type="spellEnd"/>
+      <w:r>
+        <w:rPr>
+          <w:rFonts w:ascii="Helvetica Neue" w:eastAsia="Times New Roman" w:hAnsi="Helvetica Neue" w:cs="Times New Roman"/>
+          <w:b/>
+          <w:color w:val="2D3B45"/>
+          <w:lang w:val="en-US"/>
+        </w:rPr>
+        <w:t xml:space="preserve"> is </w:t>
+      </w:r>
+      <w:proofErr w:type="spellStart"/>
+      <w:r>
+        <w:rPr>
+          <w:rFonts w:ascii="Helvetica Neue" w:eastAsia="Times New Roman" w:hAnsi="Helvetica Neue" w:cs="Times New Roman"/>
+          <w:b/>
+          <w:color w:val="2D3B45"/>
+          <w:lang w:val="en-US"/>
+        </w:rPr>
+        <w:t>logisch</w:t>
+      </w:r>
+      <w:proofErr w:type="spellEnd"/>
+      <w:r>
+        <w:rPr>
+          <w:rFonts w:ascii="Helvetica Neue" w:eastAsia="Times New Roman" w:hAnsi="Helvetica Neue" w:cs="Times New Roman"/>
+          <w:b/>
+          <w:color w:val="2D3B45"/>
+          <w:lang w:val="en-US"/>
+        </w:rPr>
+        <w:t xml:space="preserve"> </w:t>
+      </w:r>
+      <w:proofErr w:type="spellStart"/>
+      <w:r>
+        <w:rPr>
+          <w:rFonts w:ascii="Helvetica Neue" w:eastAsia="Times New Roman" w:hAnsi="Helvetica Neue" w:cs="Times New Roman"/>
+          <w:b/>
+          <w:color w:val="2D3B45"/>
+          <w:lang w:val="en-US"/>
+        </w:rPr>
+        <w:t>te</w:t>
+      </w:r>
+      <w:proofErr w:type="spellEnd"/>
+      <w:r>
+        <w:rPr>
+          <w:rFonts w:ascii="Helvetica Neue" w:eastAsia="Times New Roman" w:hAnsi="Helvetica Neue" w:cs="Times New Roman"/>
+          <w:b/>
+          <w:color w:val="2D3B45"/>
+          <w:lang w:val="en-US"/>
+        </w:rPr>
+        <w:t xml:space="preserve"> </w:t>
+      </w:r>
+      <w:proofErr w:type="spellStart"/>
+      <w:r>
+        <w:rPr>
+          <w:rFonts w:ascii="Helvetica Neue" w:eastAsia="Times New Roman" w:hAnsi="Helvetica Neue" w:cs="Times New Roman"/>
+          <w:b/>
+          <w:color w:val="2D3B45"/>
+          <w:lang w:val="en-US"/>
+        </w:rPr>
+        <w:t>verklaren</w:t>
+      </w:r>
+      <w:proofErr w:type="spellEnd"/>
+      <w:r>
+        <w:rPr>
+          <w:rFonts w:ascii="Helvetica Neue" w:eastAsia="Times New Roman" w:hAnsi="Helvetica Neue" w:cs="Times New Roman"/>
+          <w:b/>
+          <w:color w:val="2D3B45"/>
+          <w:lang w:val="en-US"/>
+        </w:rPr>
+        <w:t xml:space="preserve"> door het </w:t>
+      </w:r>
+      <w:proofErr w:type="spellStart"/>
+      <w:r>
+        <w:rPr>
+          <w:rFonts w:ascii="Helvetica Neue" w:eastAsia="Times New Roman" w:hAnsi="Helvetica Neue" w:cs="Times New Roman"/>
+          <w:b/>
+          <w:color w:val="2D3B45"/>
+          <w:lang w:val="en-US"/>
+        </w:rPr>
+        <w:t>grote</w:t>
+      </w:r>
+      <w:proofErr w:type="spellEnd"/>
+      <w:r>
+        <w:rPr>
+          <w:rFonts w:ascii="Helvetica Neue" w:eastAsia="Times New Roman" w:hAnsi="Helvetica Neue" w:cs="Times New Roman"/>
+          <w:b/>
+          <w:color w:val="2D3B45"/>
+          <w:lang w:val="en-US"/>
+        </w:rPr>
+        <w:t xml:space="preserve"> </w:t>
+      </w:r>
+      <w:proofErr w:type="spellStart"/>
+      <w:r>
+        <w:rPr>
+          <w:rFonts w:ascii="Helvetica Neue" w:eastAsia="Times New Roman" w:hAnsi="Helvetica Neue" w:cs="Times New Roman"/>
+          <w:b/>
+          <w:color w:val="2D3B45"/>
+          <w:lang w:val="en-US"/>
+        </w:rPr>
+        <w:t>aantal</w:t>
+      </w:r>
+      <w:proofErr w:type="spellEnd"/>
+      <w:r>
+        <w:rPr>
+          <w:rFonts w:ascii="Helvetica Neue" w:eastAsia="Times New Roman" w:hAnsi="Helvetica Neue" w:cs="Times New Roman"/>
+          <w:b/>
+          <w:color w:val="2D3B45"/>
+          <w:lang w:val="en-US"/>
+        </w:rPr>
+        <w:t xml:space="preserve"> </w:t>
+      </w:r>
+      <w:proofErr w:type="spellStart"/>
+      <w:r>
+        <w:rPr>
+          <w:rFonts w:ascii="Helvetica Neue" w:eastAsia="Times New Roman" w:hAnsi="Helvetica Neue" w:cs="Times New Roman"/>
+          <w:b/>
+          <w:color w:val="2D3B45"/>
+          <w:lang w:val="en-US"/>
+        </w:rPr>
+        <w:t>horeca</w:t>
+      </w:r>
+      <w:proofErr w:type="spellEnd"/>
+      <w:r>
+        <w:rPr>
+          <w:rFonts w:ascii="Helvetica Neue" w:eastAsia="Times New Roman" w:hAnsi="Helvetica Neue" w:cs="Times New Roman"/>
+          <w:b/>
+          <w:color w:val="2D3B45"/>
+          <w:lang w:val="en-US"/>
+        </w:rPr>
+        <w:t xml:space="preserve"> </w:t>
+      </w:r>
+      <w:proofErr w:type="spellStart"/>
+      <w:r>
+        <w:rPr>
+          <w:rFonts w:ascii="Helvetica Neue" w:eastAsia="Times New Roman" w:hAnsi="Helvetica Neue" w:cs="Times New Roman"/>
+          <w:b/>
+          <w:color w:val="2D3B45"/>
+          <w:lang w:val="en-US"/>
+        </w:rPr>
+        <w:t>gelegenheden</w:t>
+      </w:r>
+      <w:proofErr w:type="spellEnd"/>
+      <w:r>
+        <w:rPr>
+          <w:rFonts w:ascii="Helvetica Neue" w:eastAsia="Times New Roman" w:hAnsi="Helvetica Neue" w:cs="Times New Roman"/>
+          <w:b/>
+          <w:color w:val="2D3B45"/>
+          <w:lang w:val="en-US"/>
+        </w:rPr>
+        <w:t xml:space="preserve"> die </w:t>
+      </w:r>
+      <w:proofErr w:type="spellStart"/>
+      <w:r>
+        <w:rPr>
+          <w:rFonts w:ascii="Helvetica Neue" w:eastAsia="Times New Roman" w:hAnsi="Helvetica Neue" w:cs="Times New Roman"/>
+          <w:b/>
+          <w:color w:val="2D3B45"/>
+          <w:lang w:val="en-US"/>
+        </w:rPr>
+        <w:t>daar</w:t>
+      </w:r>
+      <w:proofErr w:type="spellEnd"/>
+      <w:r>
+        <w:rPr>
+          <w:rFonts w:ascii="Helvetica Neue" w:eastAsia="Times New Roman" w:hAnsi="Helvetica Neue" w:cs="Times New Roman"/>
+          <w:b/>
+          <w:color w:val="2D3B45"/>
+          <w:lang w:val="en-US"/>
+        </w:rPr>
+        <w:t xml:space="preserve"> </w:t>
+      </w:r>
+      <w:proofErr w:type="spellStart"/>
+      <w:r>
+        <w:rPr>
+          <w:rFonts w:ascii="Helvetica Neue" w:eastAsia="Times New Roman" w:hAnsi="Helvetica Neue" w:cs="Times New Roman"/>
+          <w:b/>
+          <w:color w:val="2D3B45"/>
+          <w:lang w:val="en-US"/>
+        </w:rPr>
+        <w:t>aanwezig</w:t>
+      </w:r>
+      <w:proofErr w:type="spellEnd"/>
+      <w:r>
+        <w:rPr>
+          <w:rFonts w:ascii="Helvetica Neue" w:eastAsia="Times New Roman" w:hAnsi="Helvetica Neue" w:cs="Times New Roman"/>
+          <w:b/>
+          <w:color w:val="2D3B45"/>
+          <w:lang w:val="en-US"/>
+        </w:rPr>
+        <w:t xml:space="preserve"> </w:t>
+      </w:r>
+      <w:proofErr w:type="spellStart"/>
+      <w:r>
+        <w:rPr>
+          <w:rFonts w:ascii="Helvetica Neue" w:eastAsia="Times New Roman" w:hAnsi="Helvetica Neue" w:cs="Times New Roman"/>
+          <w:b/>
+          <w:color w:val="2D3B45"/>
+          <w:lang w:val="en-US"/>
+        </w:rPr>
+        <w:t>zijn</w:t>
+      </w:r>
+      <w:proofErr w:type="spellEnd"/>
+      <w:r>
+        <w:rPr>
+          <w:rFonts w:ascii="Helvetica Neue" w:eastAsia="Times New Roman" w:hAnsi="Helvetica Neue" w:cs="Times New Roman"/>
+          <w:b/>
+          <w:color w:val="2D3B45"/>
+          <w:lang w:val="en-US"/>
+        </w:rPr>
+        <w:t>.</w:t>
       </w:r>
     </w:p>
     <w:p>
@@ -191,8 +2580,6 @@
           <w:color w:val="2D3B45"/>
         </w:rPr>
       </w:pPr>
-      <w:bookmarkStart w:id="0" w:name="_GoBack"/>
-      <w:bookmarkEnd w:id="0"/>
     </w:p>
     <w:p>
       <w:pPr>

</xml_diff>